<commit_message>
thêm người vào project và tạo conflicts
</commit_message>
<xml_diff>
--- a/duyet.docx
+++ b/duyet.docx
@@ -174,8 +174,854 @@
       <w:r>
         <w:tab/>
       </w:r>
+    </w:p>
+    <w:p>
+      <w:pPr>
+        <w:ind w:left="90"/>
+      </w:pPr>
+      <w:r>
+        <w:lastRenderedPageBreak/>
+        <w:t>Thêm thành viên mới vào dự án:</w:t>
+      </w:r>
+    </w:p>
+    <w:p>
+      <w:pPr>
+        <w:ind w:left="90"/>
+      </w:pPr>
+      <w:r>
+        <w:t xml:space="preserve">Bước 1:Truy cập vào trang dự án </w:t>
+      </w:r>
+      <w:r>
+        <w:sym w:font="Wingdings" w:char="F0E0"/>
+      </w:r>
+      <w:r>
+        <w:t xml:space="preserve"> chọn repository settings.</w:t>
+      </w:r>
+      <w:r>
+        <w:rPr>
+          <w:noProof/>
+        </w:rPr>
+        <w:drawing>
+          <wp:inline distT="0" distB="0" distL="0" distR="0" wp14:anchorId="0DAFF819" wp14:editId="784D334C">
+            <wp:extent cx="5943600" cy="2909570"/>
+            <wp:effectExtent l="0" t="0" r="0" b="5080"/>
+            <wp:docPr id="3" name="Picture 3"/>
+            <wp:cNvGraphicFramePr>
+              <a:graphicFrameLocks xmlns:a="http://schemas.openxmlformats.org/drawingml/2006/main" noChangeAspect="1"/>
+            </wp:cNvGraphicFramePr>
+            <a:graphic xmlns:a="http://schemas.openxmlformats.org/drawingml/2006/main">
+              <a:graphicData uri="http://schemas.openxmlformats.org/drawingml/2006/picture">
+                <pic:pic xmlns:pic="http://schemas.openxmlformats.org/drawingml/2006/picture">
+                  <pic:nvPicPr>
+                    <pic:cNvPr id="0" name="Picture 1"/>
+                    <pic:cNvPicPr>
+                      <a:picLocks noChangeAspect="1" noChangeArrowheads="1"/>
+                    </pic:cNvPicPr>
+                  </pic:nvPicPr>
+                  <pic:blipFill>
+                    <a:blip r:embed="rId7" cstate="print">
+                      <a:extLst>
+                        <a:ext uri="{28A0092B-C50C-407E-A947-70E740481C1C}">
+                          <a14:useLocalDpi xmlns:a14="http://schemas.microsoft.com/office/drawing/2010/main" val="0"/>
+                        </a:ext>
+                      </a:extLst>
+                    </a:blip>
+                    <a:srcRect/>
+                    <a:stretch>
+                      <a:fillRect/>
+                    </a:stretch>
+                  </pic:blipFill>
+                  <pic:spPr bwMode="auto">
+                    <a:xfrm>
+                      <a:off x="0" y="0"/>
+                      <a:ext cx="5943600" cy="2909570"/>
+                    </a:xfrm>
+                    <a:prstGeom prst="rect">
+                      <a:avLst/>
+                    </a:prstGeom>
+                    <a:noFill/>
+                    <a:ln>
+                      <a:noFill/>
+                    </a:ln>
+                  </pic:spPr>
+                </pic:pic>
+              </a:graphicData>
+            </a:graphic>
+          </wp:inline>
+        </w:drawing>
+      </w:r>
+    </w:p>
+    <w:p>
+      <w:pPr>
+        <w:ind w:left="90"/>
+      </w:pPr>
+      <w:r>
+        <w:t>Bước 2: Chọn sang mục User and group access để tùy chình thêm thành viên</w:t>
+      </w:r>
+      <w:r>
+        <w:rPr>
+          <w:noProof/>
+        </w:rPr>
+        <w:drawing>
+          <wp:inline distT="0" distB="0" distL="0" distR="0" wp14:anchorId="7EA3EE00" wp14:editId="51B831B9">
+            <wp:extent cx="5936615" cy="2943860"/>
+            <wp:effectExtent l="0" t="0" r="6985" b="8890"/>
+            <wp:docPr id="4" name="Picture 4"/>
+            <wp:cNvGraphicFramePr>
+              <a:graphicFrameLocks xmlns:a="http://schemas.openxmlformats.org/drawingml/2006/main" noChangeAspect="1"/>
+            </wp:cNvGraphicFramePr>
+            <a:graphic xmlns:a="http://schemas.openxmlformats.org/drawingml/2006/main">
+              <a:graphicData uri="http://schemas.openxmlformats.org/drawingml/2006/picture">
+                <pic:pic xmlns:pic="http://schemas.openxmlformats.org/drawingml/2006/picture">
+                  <pic:nvPicPr>
+                    <pic:cNvPr id="0" name="Picture 2"/>
+                    <pic:cNvPicPr>
+                      <a:picLocks noChangeAspect="1" noChangeArrowheads="1"/>
+                    </pic:cNvPicPr>
+                  </pic:nvPicPr>
+                  <pic:blipFill>
+                    <a:blip r:embed="rId8" cstate="print">
+                      <a:extLst>
+                        <a:ext uri="{28A0092B-C50C-407E-A947-70E740481C1C}">
+                          <a14:useLocalDpi xmlns:a14="http://schemas.microsoft.com/office/drawing/2010/main" val="0"/>
+                        </a:ext>
+                      </a:extLst>
+                    </a:blip>
+                    <a:srcRect/>
+                    <a:stretch>
+                      <a:fillRect/>
+                    </a:stretch>
+                  </pic:blipFill>
+                  <pic:spPr bwMode="auto">
+                    <a:xfrm>
+                      <a:off x="0" y="0"/>
+                      <a:ext cx="5936615" cy="2943860"/>
+                    </a:xfrm>
+                    <a:prstGeom prst="rect">
+                      <a:avLst/>
+                    </a:prstGeom>
+                    <a:noFill/>
+                    <a:ln>
+                      <a:noFill/>
+                    </a:ln>
+                  </pic:spPr>
+                </pic:pic>
+              </a:graphicData>
+            </a:graphic>
+          </wp:inline>
+        </w:drawing>
+      </w:r>
+      <w:r>
+        <w:t xml:space="preserve">Bước 3: </w:t>
+      </w:r>
+    </w:p>
+    <w:p>
+      <w:pPr>
+        <w:pStyle w:val="ListParagraph"/>
+        <w:numPr>
+          <w:ilvl w:val="0"/>
+          <w:numId w:val="3"/>
+        </w:numPr>
+      </w:pPr>
+      <w:r>
+        <w:t>Điền tên hoặc email thành viên để thêm</w:t>
+      </w:r>
+    </w:p>
+    <w:p>
+      <w:pPr>
+        <w:pStyle w:val="ListParagraph"/>
+        <w:numPr>
+          <w:ilvl w:val="0"/>
+          <w:numId w:val="3"/>
+        </w:numPr>
+      </w:pPr>
+      <w:r>
+        <w:t>Chọn quyền truy cập như: quản trị viên (Admin), quyền chỉ đọc (Read), quyền chỉnh sửa (Write)</w:t>
+      </w:r>
+    </w:p>
+    <w:p>
+      <w:pPr>
+        <w:pStyle w:val="ListParagraph"/>
+        <w:numPr>
+          <w:ilvl w:val="0"/>
+          <w:numId w:val="3"/>
+        </w:numPr>
+      </w:pPr>
+      <w:r>
+        <w:t>Chọn add và đợi thành viên xác nhận</w:t>
+      </w:r>
+    </w:p>
+    <w:p>
+      <w:pPr>
+        <w:ind w:left="90"/>
+      </w:pPr>
+      <w:r>
+        <w:rPr>
+          <w:noProof/>
+        </w:rPr>
+        <w:lastRenderedPageBreak/>
+        <w:drawing>
+          <wp:inline distT="0" distB="0" distL="0" distR="0" wp14:anchorId="358027BB" wp14:editId="6C995FCF">
+            <wp:extent cx="5623847" cy="3119120"/>
+            <wp:effectExtent l="0" t="0" r="0" b="5080"/>
+            <wp:docPr id="5" name="Picture 5"/>
+            <wp:cNvGraphicFramePr>
+              <a:graphicFrameLocks xmlns:a="http://schemas.openxmlformats.org/drawingml/2006/main" noChangeAspect="1"/>
+            </wp:cNvGraphicFramePr>
+            <a:graphic xmlns:a="http://schemas.openxmlformats.org/drawingml/2006/main">
+              <a:graphicData uri="http://schemas.openxmlformats.org/drawingml/2006/picture">
+                <pic:pic xmlns:pic="http://schemas.openxmlformats.org/drawingml/2006/picture">
+                  <pic:nvPicPr>
+                    <pic:cNvPr id="0" name="Picture 3"/>
+                    <pic:cNvPicPr>
+                      <a:picLocks noChangeAspect="1" noChangeArrowheads="1"/>
+                    </pic:cNvPicPr>
+                  </pic:nvPicPr>
+                  <pic:blipFill>
+                    <a:blip r:embed="rId9" cstate="print">
+                      <a:extLst>
+                        <a:ext uri="{28A0092B-C50C-407E-A947-70E740481C1C}">
+                          <a14:useLocalDpi xmlns:a14="http://schemas.microsoft.com/office/drawing/2010/main" val="0"/>
+                        </a:ext>
+                      </a:extLst>
+                    </a:blip>
+                    <a:srcRect/>
+                    <a:stretch>
+                      <a:fillRect/>
+                    </a:stretch>
+                  </pic:blipFill>
+                  <pic:spPr bwMode="auto">
+                    <a:xfrm>
+                      <a:off x="0" y="0"/>
+                      <a:ext cx="5652736" cy="3135143"/>
+                    </a:xfrm>
+                    <a:prstGeom prst="rect">
+                      <a:avLst/>
+                    </a:prstGeom>
+                    <a:noFill/>
+                    <a:ln>
+                      <a:noFill/>
+                    </a:ln>
+                  </pic:spPr>
+                </pic:pic>
+              </a:graphicData>
+            </a:graphic>
+          </wp:inline>
+        </w:drawing>
+      </w:r>
+    </w:p>
+    <w:p>
+      <w:pPr>
+        <w:ind w:left="90"/>
+      </w:pPr>
+      <w:r>
+        <w:t>Xung đột file và giải quyết xung đột:</w:t>
+      </w:r>
+    </w:p>
+    <w:p>
+      <w:pPr>
+        <w:ind w:left="90"/>
+      </w:pPr>
+      <w:r>
+        <w:t xml:space="preserve">Bước 1: Tạo clone project về 2 thư mục đại diện cho máy 1 và máy 2 để tạo xung đột: </w:t>
+      </w:r>
+      <w:r>
+        <w:rPr>
+          <w:noProof/>
+        </w:rPr>
+        <w:drawing>
+          <wp:inline distT="0" distB="0" distL="0" distR="0" wp14:anchorId="1789B4D8" wp14:editId="62F746B9">
+            <wp:extent cx="5887720" cy="3314046"/>
+            <wp:effectExtent l="0" t="0" r="0" b="1270"/>
+            <wp:docPr id="6" name="Picture 6"/>
+            <wp:cNvGraphicFramePr>
+              <a:graphicFrameLocks xmlns:a="http://schemas.openxmlformats.org/drawingml/2006/main" noChangeAspect="1"/>
+            </wp:cNvGraphicFramePr>
+            <a:graphic xmlns:a="http://schemas.openxmlformats.org/drawingml/2006/main">
+              <a:graphicData uri="http://schemas.openxmlformats.org/drawingml/2006/picture">
+                <pic:pic xmlns:pic="http://schemas.openxmlformats.org/drawingml/2006/picture">
+                  <pic:nvPicPr>
+                    <pic:cNvPr id="0" name="Picture 4"/>
+                    <pic:cNvPicPr>
+                      <a:picLocks noChangeAspect="1" noChangeArrowheads="1"/>
+                    </pic:cNvPicPr>
+                  </pic:nvPicPr>
+                  <pic:blipFill>
+                    <a:blip r:embed="rId10" cstate="print">
+                      <a:extLst>
+                        <a:ext uri="{28A0092B-C50C-407E-A947-70E740481C1C}">
+                          <a14:useLocalDpi xmlns:a14="http://schemas.microsoft.com/office/drawing/2010/main" val="0"/>
+                        </a:ext>
+                      </a:extLst>
+                    </a:blip>
+                    <a:srcRect/>
+                    <a:stretch>
+                      <a:fillRect/>
+                    </a:stretch>
+                  </pic:blipFill>
+                  <pic:spPr bwMode="auto">
+                    <a:xfrm>
+                      <a:off x="0" y="0"/>
+                      <a:ext cx="5902781" cy="3322524"/>
+                    </a:xfrm>
+                    <a:prstGeom prst="rect">
+                      <a:avLst/>
+                    </a:prstGeom>
+                    <a:noFill/>
+                    <a:ln>
+                      <a:noFill/>
+                    </a:ln>
+                  </pic:spPr>
+                </pic:pic>
+              </a:graphicData>
+            </a:graphic>
+          </wp:inline>
+        </w:drawing>
+      </w:r>
+    </w:p>
+    <w:p>
+      <w:pPr>
+        <w:ind w:left="90"/>
+      </w:pPr>
+      <w:r>
+        <w:lastRenderedPageBreak/>
+        <w:t>Bước 2:  Tạo 2 file mới với nội dung nằm trong 2 thư mục máy 1 và máy 2 (Tạo xung đột)</w:t>
+      </w:r>
+      <w:r>
+        <w:rPr>
+          <w:noProof/>
+        </w:rPr>
+        <w:drawing>
+          <wp:inline distT="0" distB="0" distL="0" distR="0" wp14:anchorId="246C8A56" wp14:editId="601882E8">
+            <wp:extent cx="5933440" cy="1818640"/>
+            <wp:effectExtent l="0" t="0" r="0" b="0"/>
+            <wp:docPr id="7" name="Picture 7"/>
+            <wp:cNvGraphicFramePr>
+              <a:graphicFrameLocks xmlns:a="http://schemas.openxmlformats.org/drawingml/2006/main" noChangeAspect="1"/>
+            </wp:cNvGraphicFramePr>
+            <a:graphic xmlns:a="http://schemas.openxmlformats.org/drawingml/2006/main">
+              <a:graphicData uri="http://schemas.openxmlformats.org/drawingml/2006/picture">
+                <pic:pic xmlns:pic="http://schemas.openxmlformats.org/drawingml/2006/picture">
+                  <pic:nvPicPr>
+                    <pic:cNvPr id="0" name="Picture 5"/>
+                    <pic:cNvPicPr>
+                      <a:picLocks noChangeAspect="1" noChangeArrowheads="1"/>
+                    </pic:cNvPicPr>
+                  </pic:nvPicPr>
+                  <pic:blipFill>
+                    <a:blip r:embed="rId11">
+                      <a:extLst>
+                        <a:ext uri="{28A0092B-C50C-407E-A947-70E740481C1C}">
+                          <a14:useLocalDpi xmlns:a14="http://schemas.microsoft.com/office/drawing/2010/main" val="0"/>
+                        </a:ext>
+                      </a:extLst>
+                    </a:blip>
+                    <a:srcRect/>
+                    <a:stretch>
+                      <a:fillRect/>
+                    </a:stretch>
+                  </pic:blipFill>
+                  <pic:spPr bwMode="auto">
+                    <a:xfrm>
+                      <a:off x="0" y="0"/>
+                      <a:ext cx="5933440" cy="1818640"/>
+                    </a:xfrm>
+                    <a:prstGeom prst="rect">
+                      <a:avLst/>
+                    </a:prstGeom>
+                    <a:noFill/>
+                    <a:ln>
+                      <a:noFill/>
+                    </a:ln>
+                  </pic:spPr>
+                </pic:pic>
+              </a:graphicData>
+            </a:graphic>
+          </wp:inline>
+        </w:drawing>
+      </w:r>
+    </w:p>
+    <w:p>
+      <w:pPr>
+        <w:ind w:left="90"/>
+      </w:pPr>
+      <w:r>
+        <w:t>Bước 3: Thực hiện commit và push lên sever với máy 1 (tạo xung đột)</w:t>
+      </w:r>
+    </w:p>
+    <w:p>
+      <w:pPr>
+        <w:ind w:left="90"/>
+      </w:pPr>
+      <w:r>
+        <w:rPr>
+          <w:noProof/>
+        </w:rPr>
+        <w:drawing>
+          <wp:inline distT="0" distB="0" distL="0" distR="0" wp14:anchorId="41B170F8" wp14:editId="3D99F08D">
+            <wp:extent cx="5943600" cy="3266440"/>
+            <wp:effectExtent l="0" t="0" r="0" b="0"/>
+            <wp:docPr id="8" name="Picture 8"/>
+            <wp:cNvGraphicFramePr>
+              <a:graphicFrameLocks xmlns:a="http://schemas.openxmlformats.org/drawingml/2006/main" noChangeAspect="1"/>
+            </wp:cNvGraphicFramePr>
+            <a:graphic xmlns:a="http://schemas.openxmlformats.org/drawingml/2006/main">
+              <a:graphicData uri="http://schemas.openxmlformats.org/drawingml/2006/picture">
+                <pic:pic xmlns:pic="http://schemas.openxmlformats.org/drawingml/2006/picture">
+                  <pic:nvPicPr>
+                    <pic:cNvPr id="0" name="Picture 6"/>
+                    <pic:cNvPicPr>
+                      <a:picLocks noChangeAspect="1" noChangeArrowheads="1"/>
+                    </pic:cNvPicPr>
+                  </pic:nvPicPr>
+                  <pic:blipFill>
+                    <a:blip r:embed="rId12">
+                      <a:extLst>
+                        <a:ext uri="{28A0092B-C50C-407E-A947-70E740481C1C}">
+                          <a14:useLocalDpi xmlns:a14="http://schemas.microsoft.com/office/drawing/2010/main" val="0"/>
+                        </a:ext>
+                      </a:extLst>
+                    </a:blip>
+                    <a:srcRect/>
+                    <a:stretch>
+                      <a:fillRect/>
+                    </a:stretch>
+                  </pic:blipFill>
+                  <pic:spPr bwMode="auto">
+                    <a:xfrm>
+                      <a:off x="0" y="0"/>
+                      <a:ext cx="5943600" cy="3266440"/>
+                    </a:xfrm>
+                    <a:prstGeom prst="rect">
+                      <a:avLst/>
+                    </a:prstGeom>
+                    <a:noFill/>
+                    <a:ln>
+                      <a:noFill/>
+                    </a:ln>
+                  </pic:spPr>
+                </pic:pic>
+              </a:graphicData>
+            </a:graphic>
+          </wp:inline>
+        </w:drawing>
+      </w:r>
+    </w:p>
+    <w:p>
+      <w:pPr>
+        <w:ind w:left="90"/>
+      </w:pPr>
+      <w:r>
+        <w:t>Bước 4: Thực hiện commit và push lên từ máy 2 (tạo xung đột)</w:t>
+      </w:r>
+    </w:p>
+    <w:p>
+      <w:pPr>
+        <w:ind w:left="90"/>
+      </w:pPr>
+      <w:r>
+        <w:rPr>
+          <w:noProof/>
+        </w:rPr>
+        <w:lastRenderedPageBreak/>
+        <w:drawing>
+          <wp:inline distT="0" distB="0" distL="0" distR="0" wp14:anchorId="23DD952C" wp14:editId="23912EF2">
+            <wp:extent cx="5961166" cy="3276600"/>
+            <wp:effectExtent l="0" t="0" r="1905" b="0"/>
+            <wp:docPr id="9" name="Picture 9"/>
+            <wp:cNvGraphicFramePr>
+              <a:graphicFrameLocks xmlns:a="http://schemas.openxmlformats.org/drawingml/2006/main" noChangeAspect="1"/>
+            </wp:cNvGraphicFramePr>
+            <a:graphic xmlns:a="http://schemas.openxmlformats.org/drawingml/2006/main">
+              <a:graphicData uri="http://schemas.openxmlformats.org/drawingml/2006/picture">
+                <pic:pic xmlns:pic="http://schemas.openxmlformats.org/drawingml/2006/picture">
+                  <pic:nvPicPr>
+                    <pic:cNvPr id="0" name="Picture 7"/>
+                    <pic:cNvPicPr>
+                      <a:picLocks noChangeAspect="1" noChangeArrowheads="1"/>
+                    </pic:cNvPicPr>
+                  </pic:nvPicPr>
+                  <pic:blipFill>
+                    <a:blip r:embed="rId13">
+                      <a:extLst>
+                        <a:ext uri="{28A0092B-C50C-407E-A947-70E740481C1C}">
+                          <a14:useLocalDpi xmlns:a14="http://schemas.microsoft.com/office/drawing/2010/main" val="0"/>
+                        </a:ext>
+                      </a:extLst>
+                    </a:blip>
+                    <a:srcRect/>
+                    <a:stretch>
+                      <a:fillRect/>
+                    </a:stretch>
+                  </pic:blipFill>
+                  <pic:spPr bwMode="auto">
+                    <a:xfrm>
+                      <a:off x="0" y="0"/>
+                      <a:ext cx="5975155" cy="3284289"/>
+                    </a:xfrm>
+                    <a:prstGeom prst="rect">
+                      <a:avLst/>
+                    </a:prstGeom>
+                    <a:noFill/>
+                    <a:ln>
+                      <a:noFill/>
+                    </a:ln>
+                  </pic:spPr>
+                </pic:pic>
+              </a:graphicData>
+            </a:graphic>
+          </wp:inline>
+        </w:drawing>
+      </w:r>
+    </w:p>
+    <w:p>
+      <w:pPr>
+        <w:ind w:left="90"/>
+      </w:pPr>
+      <w:r>
+        <w:t>Bước 5:</w:t>
+      </w:r>
+      <w:r>
+        <w:t xml:space="preserve"> </w:t>
+      </w:r>
+      <w:r>
+        <w:t>Lúc này sẽ xuất hiện thông báo lỗi. Do trên server có một acticon Push lên trước</w:t>
+      </w:r>
+    </w:p>
+    <w:p>
+      <w:pPr>
+        <w:ind w:left="90"/>
+      </w:pPr>
+      <w:r>
+        <w:t>đó nên bắt buột phải Pull về thì mới cho Push lên:</w:t>
+      </w:r>
+      <w:r>
+        <w:rPr>
+          <w:noProof/>
+        </w:rPr>
+        <w:drawing>
+          <wp:inline distT="0" distB="0" distL="0" distR="0" wp14:anchorId="2DE25AA7" wp14:editId="17739BE0">
+            <wp:extent cx="5943600" cy="3276600"/>
+            <wp:effectExtent l="0" t="0" r="0" b="0"/>
+            <wp:docPr id="10" name="Picture 10"/>
+            <wp:cNvGraphicFramePr>
+              <a:graphicFrameLocks xmlns:a="http://schemas.openxmlformats.org/drawingml/2006/main" noChangeAspect="1"/>
+            </wp:cNvGraphicFramePr>
+            <a:graphic xmlns:a="http://schemas.openxmlformats.org/drawingml/2006/main">
+              <a:graphicData uri="http://schemas.openxmlformats.org/drawingml/2006/picture">
+                <pic:pic xmlns:pic="http://schemas.openxmlformats.org/drawingml/2006/picture">
+                  <pic:nvPicPr>
+                    <pic:cNvPr id="0" name="Picture 8"/>
+                    <pic:cNvPicPr>
+                      <a:picLocks noChangeAspect="1" noChangeArrowheads="1"/>
+                    </pic:cNvPicPr>
+                  </pic:nvPicPr>
+                  <pic:blipFill>
+                    <a:blip r:embed="rId14">
+                      <a:extLst>
+                        <a:ext uri="{28A0092B-C50C-407E-A947-70E740481C1C}">
+                          <a14:useLocalDpi xmlns:a14="http://schemas.microsoft.com/office/drawing/2010/main" val="0"/>
+                        </a:ext>
+                      </a:extLst>
+                    </a:blip>
+                    <a:srcRect/>
+                    <a:stretch>
+                      <a:fillRect/>
+                    </a:stretch>
+                  </pic:blipFill>
+                  <pic:spPr bwMode="auto">
+                    <a:xfrm>
+                      <a:off x="0" y="0"/>
+                      <a:ext cx="5943600" cy="3276600"/>
+                    </a:xfrm>
+                    <a:prstGeom prst="rect">
+                      <a:avLst/>
+                    </a:prstGeom>
+                    <a:noFill/>
+                    <a:ln>
+                      <a:noFill/>
+                    </a:ln>
+                  </pic:spPr>
+                </pic:pic>
+              </a:graphicData>
+            </a:graphic>
+          </wp:inline>
+        </w:drawing>
+      </w:r>
+    </w:p>
+    <w:p>
+      <w:pPr>
+        <w:ind w:left="90"/>
+      </w:pPr>
+      <w:r>
+        <w:t>Bước 6: Thực hiện pull về để cập nhật lại project ở máy 2</w:t>
+      </w:r>
+    </w:p>
+    <w:p>
+      <w:pPr>
+        <w:ind w:left="90"/>
+      </w:pPr>
+      <w:r>
+        <w:rPr>
+          <w:noProof/>
+        </w:rPr>
+        <w:lastRenderedPageBreak/>
+        <w:drawing>
+          <wp:inline distT="0" distB="0" distL="0" distR="0" wp14:anchorId="515EED2C" wp14:editId="02EB8B10">
+            <wp:extent cx="5943600" cy="3276600"/>
+            <wp:effectExtent l="0" t="0" r="0" b="0"/>
+            <wp:docPr id="11" name="Picture 11"/>
+            <wp:cNvGraphicFramePr>
+              <a:graphicFrameLocks xmlns:a="http://schemas.openxmlformats.org/drawingml/2006/main" noChangeAspect="1"/>
+            </wp:cNvGraphicFramePr>
+            <a:graphic xmlns:a="http://schemas.openxmlformats.org/drawingml/2006/main">
+              <a:graphicData uri="http://schemas.openxmlformats.org/drawingml/2006/picture">
+                <pic:pic xmlns:pic="http://schemas.openxmlformats.org/drawingml/2006/picture">
+                  <pic:nvPicPr>
+                    <pic:cNvPr id="0" name="Picture 9"/>
+                    <pic:cNvPicPr>
+                      <a:picLocks noChangeAspect="1" noChangeArrowheads="1"/>
+                    </pic:cNvPicPr>
+                  </pic:nvPicPr>
+                  <pic:blipFill>
+                    <a:blip r:embed="rId15">
+                      <a:extLst>
+                        <a:ext uri="{28A0092B-C50C-407E-A947-70E740481C1C}">
+                          <a14:useLocalDpi xmlns:a14="http://schemas.microsoft.com/office/drawing/2010/main" val="0"/>
+                        </a:ext>
+                      </a:extLst>
+                    </a:blip>
+                    <a:srcRect/>
+                    <a:stretch>
+                      <a:fillRect/>
+                    </a:stretch>
+                  </pic:blipFill>
+                  <pic:spPr bwMode="auto">
+                    <a:xfrm>
+                      <a:off x="0" y="0"/>
+                      <a:ext cx="5943600" cy="3276600"/>
+                    </a:xfrm>
+                    <a:prstGeom prst="rect">
+                      <a:avLst/>
+                    </a:prstGeom>
+                    <a:noFill/>
+                    <a:ln>
+                      <a:noFill/>
+                    </a:ln>
+                  </pic:spPr>
+                </pic:pic>
+              </a:graphicData>
+            </a:graphic>
+          </wp:inline>
+        </w:drawing>
+      </w:r>
+    </w:p>
+    <w:p>
+      <w:pPr>
+        <w:ind w:left="90"/>
+      </w:pPr>
+      <w:r>
+        <w:t>Bước 7: Sau khi pull về xong sẽ xuất hiện file conflicts</w:t>
+      </w:r>
+    </w:p>
+    <w:p>
+      <w:pPr>
+        <w:ind w:left="90"/>
+      </w:pPr>
+      <w:r>
+        <w:rPr>
+          <w:noProof/>
+        </w:rPr>
+        <w:drawing>
+          <wp:inline distT="0" distB="0" distL="0" distR="0" wp14:anchorId="67A7102C" wp14:editId="1F15BD2F">
+            <wp:extent cx="5936615" cy="3311525"/>
+            <wp:effectExtent l="0" t="0" r="6985" b="3175"/>
+            <wp:docPr id="12" name="Picture 12"/>
+            <wp:cNvGraphicFramePr>
+              <a:graphicFrameLocks xmlns:a="http://schemas.openxmlformats.org/drawingml/2006/main" noChangeAspect="1"/>
+            </wp:cNvGraphicFramePr>
+            <a:graphic xmlns:a="http://schemas.openxmlformats.org/drawingml/2006/main">
+              <a:graphicData uri="http://schemas.openxmlformats.org/drawingml/2006/picture">
+                <pic:pic xmlns:pic="http://schemas.openxmlformats.org/drawingml/2006/picture">
+                  <pic:nvPicPr>
+                    <pic:cNvPr id="0" name="Picture 10"/>
+                    <pic:cNvPicPr>
+                      <a:picLocks noChangeAspect="1" noChangeArrowheads="1"/>
+                    </pic:cNvPicPr>
+                  </pic:nvPicPr>
+                  <pic:blipFill>
+                    <a:blip r:embed="rId16" cstate="print">
+                      <a:extLst>
+                        <a:ext uri="{28A0092B-C50C-407E-A947-70E740481C1C}">
+                          <a14:useLocalDpi xmlns:a14="http://schemas.microsoft.com/office/drawing/2010/main" val="0"/>
+                        </a:ext>
+                      </a:extLst>
+                    </a:blip>
+                    <a:srcRect/>
+                    <a:stretch>
+                      <a:fillRect/>
+                    </a:stretch>
+                  </pic:blipFill>
+                  <pic:spPr bwMode="auto">
+                    <a:xfrm>
+                      <a:off x="0" y="0"/>
+                      <a:ext cx="5936615" cy="3311525"/>
+                    </a:xfrm>
+                    <a:prstGeom prst="rect">
+                      <a:avLst/>
+                    </a:prstGeom>
+                    <a:noFill/>
+                    <a:ln>
+                      <a:noFill/>
+                    </a:ln>
+                  </pic:spPr>
+                </pic:pic>
+              </a:graphicData>
+            </a:graphic>
+          </wp:inline>
+        </w:drawing>
+      </w:r>
+    </w:p>
+    <w:p>
+      <w:pPr>
+        <w:ind w:left="90"/>
+      </w:pPr>
+      <w:r>
+        <w:t>Bước 8: Chọn cách muốn sửa file</w:t>
+      </w:r>
+    </w:p>
+    <w:p>
+      <w:pPr>
+        <w:ind w:left="90"/>
+      </w:pPr>
+      <w:r>
+        <w:rPr>
+          <w:noProof/>
+        </w:rPr>
+        <w:lastRenderedPageBreak/>
+        <w:drawing>
+          <wp:inline distT="0" distB="0" distL="0" distR="0" wp14:anchorId="4C68CCB7" wp14:editId="3CA78A7A">
+            <wp:extent cx="5943600" cy="3338830"/>
+            <wp:effectExtent l="0" t="0" r="0" b="0"/>
+            <wp:docPr id="13" name="Picture 13"/>
+            <wp:cNvGraphicFramePr>
+              <a:graphicFrameLocks xmlns:a="http://schemas.openxmlformats.org/drawingml/2006/main" noChangeAspect="1"/>
+            </wp:cNvGraphicFramePr>
+            <a:graphic xmlns:a="http://schemas.openxmlformats.org/drawingml/2006/main">
+              <a:graphicData uri="http://schemas.openxmlformats.org/drawingml/2006/picture">
+                <pic:pic xmlns:pic="http://schemas.openxmlformats.org/drawingml/2006/picture">
+                  <pic:nvPicPr>
+                    <pic:cNvPr id="0" name="Picture 11"/>
+                    <pic:cNvPicPr>
+                      <a:picLocks noChangeAspect="1" noChangeArrowheads="1"/>
+                    </pic:cNvPicPr>
+                  </pic:nvPicPr>
+                  <pic:blipFill>
+                    <a:blip r:embed="rId17" cstate="print">
+                      <a:extLst>
+                        <a:ext uri="{28A0092B-C50C-407E-A947-70E740481C1C}">
+                          <a14:useLocalDpi xmlns:a14="http://schemas.microsoft.com/office/drawing/2010/main" val="0"/>
+                        </a:ext>
+                      </a:extLst>
+                    </a:blip>
+                    <a:srcRect/>
+                    <a:stretch>
+                      <a:fillRect/>
+                    </a:stretch>
+                  </pic:blipFill>
+                  <pic:spPr bwMode="auto">
+                    <a:xfrm>
+                      <a:off x="0" y="0"/>
+                      <a:ext cx="5943600" cy="3338830"/>
+                    </a:xfrm>
+                    <a:prstGeom prst="rect">
+                      <a:avLst/>
+                    </a:prstGeom>
+                    <a:noFill/>
+                    <a:ln>
+                      <a:noFill/>
+                    </a:ln>
+                  </pic:spPr>
+                </pic:pic>
+              </a:graphicData>
+            </a:graphic>
+          </wp:inline>
+        </w:drawing>
+      </w:r>
+    </w:p>
+    <w:p>
+      <w:pPr>
+        <w:ind w:left="90"/>
+      </w:pPr>
+      <w:r>
+        <w:t>Bước 9: Sau khi sửa file xong thực hiện việc commit và pu</w:t>
+      </w:r>
+      <w:r>
+        <w:t>sh</w:t>
+      </w:r>
       <w:bookmarkStart w:id="0" w:name="_GoBack"/>
       <w:bookmarkEnd w:id="0"/>
+      <w:r>
+        <w:t xml:space="preserve"> file lên như bình thường</w:t>
+      </w:r>
+    </w:p>
+    <w:p>
+      <w:pPr>
+        <w:ind w:left="90"/>
+      </w:pPr>
+      <w:r>
+        <w:rPr>
+          <w:noProof/>
+        </w:rPr>
+        <w:drawing>
+          <wp:inline distT="0" distB="0" distL="0" distR="0" wp14:anchorId="16698A1E" wp14:editId="4FC8B7D6">
+            <wp:extent cx="5936615" cy="3311525"/>
+            <wp:effectExtent l="0" t="0" r="6985" b="3175"/>
+            <wp:docPr id="14" name="Picture 14"/>
+            <wp:cNvGraphicFramePr>
+              <a:graphicFrameLocks xmlns:a="http://schemas.openxmlformats.org/drawingml/2006/main" noChangeAspect="1"/>
+            </wp:cNvGraphicFramePr>
+            <a:graphic xmlns:a="http://schemas.openxmlformats.org/drawingml/2006/main">
+              <a:graphicData uri="http://schemas.openxmlformats.org/drawingml/2006/picture">
+                <pic:pic xmlns:pic="http://schemas.openxmlformats.org/drawingml/2006/picture">
+                  <pic:nvPicPr>
+                    <pic:cNvPr id="0" name="Picture 12"/>
+                    <pic:cNvPicPr>
+                      <a:picLocks noChangeAspect="1" noChangeArrowheads="1"/>
+                    </pic:cNvPicPr>
+                  </pic:nvPicPr>
+                  <pic:blipFill>
+                    <a:blip r:embed="rId18" cstate="print">
+                      <a:extLst>
+                        <a:ext uri="{28A0092B-C50C-407E-A947-70E740481C1C}">
+                          <a14:useLocalDpi xmlns:a14="http://schemas.microsoft.com/office/drawing/2010/main" val="0"/>
+                        </a:ext>
+                      </a:extLst>
+                    </a:blip>
+                    <a:srcRect/>
+                    <a:stretch>
+                      <a:fillRect/>
+                    </a:stretch>
+                  </pic:blipFill>
+                  <pic:spPr bwMode="auto">
+                    <a:xfrm>
+                      <a:off x="0" y="0"/>
+                      <a:ext cx="5936615" cy="3311525"/>
+                    </a:xfrm>
+                    <a:prstGeom prst="rect">
+                      <a:avLst/>
+                    </a:prstGeom>
+                    <a:noFill/>
+                    <a:ln>
+                      <a:noFill/>
+                    </a:ln>
+                  </pic:spPr>
+                </pic:pic>
+              </a:graphicData>
+            </a:graphic>
+          </wp:inline>
+        </w:drawing>
+      </w:r>
     </w:p>
     <w:sectPr>
       <w:pgSz w:w="12240" w:h="15840"/>
@@ -190,6 +1036,119 @@
 <file path=word/numbering.xml><?xml version="1.0" encoding="utf-8"?>
 <w:numbering xmlns:wpc="http://schemas.microsoft.com/office/word/2010/wordprocessingCanvas" xmlns:cx="http://schemas.microsoft.com/office/drawing/2014/chartex" xmlns:cx1="http://schemas.microsoft.com/office/drawing/2015/9/8/chartex" xmlns:cx2="http://schemas.microsoft.com/office/drawing/2015/10/21/chartex" xmlns:cx3="http://schemas.microsoft.com/office/drawing/2016/5/9/chartex" xmlns:cx4="http://schemas.microsoft.com/office/drawing/2016/5/10/chartex" xmlns:cx5="http://schemas.microsoft.com/office/drawing/2016/5/11/chartex" xmlns:cx6="http://schemas.microsoft.com/office/drawing/2016/5/12/chartex" xmlns:cx7="http://schemas.microsoft.com/office/drawing/2016/5/13/chartex" xmlns:cx8="http://schemas.microsoft.com/office/drawing/2016/5/14/chartex" xmlns:mc="http://schemas.openxmlformats.org/markup-compatibility/2006" xmlns:aink="http://schemas.microsoft.com/office/drawing/2016/ink" xmlns:am3d="http://schemas.microsoft.com/office/drawing/2017/model3d" xmlns:o="urn:schemas-microsoft-com:office:office" xmlns:r="http://schemas.openxmlformats.org/officeDocument/2006/relationships" xmlns:m="http://schemas.openxmlformats.org/officeDocument/2006/math" xmlns:v="urn:schemas-microsoft-com:vml" xmlns:wp14="http://schemas.microsoft.com/office/word/2010/wordprocessingDrawing" xmlns:wp="http://schemas.openxmlformats.org/drawingml/2006/wordprocessingDrawing" xmlns:w10="urn:schemas-microsoft-com:office:word" xmlns:w="http://schemas.openxmlformats.org/wordprocessingml/2006/main" xmlns:w14="http://schemas.microsoft.com/office/word/2010/wordml" xmlns:w15="http://schemas.microsoft.com/office/word/2012/wordml" xmlns:w16cex="http://schemas.microsoft.com/office/word/2018/wordml/cex" xmlns:w16cid="http://schemas.microsoft.com/office/word/2016/wordml/cid" xmlns:w16="http://schemas.microsoft.com/office/word/2018/wordml" xmlns:w16se="http://schemas.microsoft.com/office/word/2015/wordml/symex" xmlns:wpg="http://schemas.microsoft.com/office/word/2010/wordprocessingGroup" xmlns:wpi="http://schemas.microsoft.com/office/word/2010/wordprocessingInk" xmlns:wne="http://schemas.microsoft.com/office/word/2006/wordml" xmlns:wps="http://schemas.microsoft.com/office/word/2010/wordprocessingShape" mc:Ignorable="w14 w15 w16se w16cid w16 w16cex wp14">
   <w:abstractNum w:abstractNumId="0" w15:restartNumberingAfterBreak="0">
+    <w:nsid w:val="27E10A20"/>
+    <w:multiLevelType w:val="hybridMultilevel"/>
+    <w:tmpl w:val="50265854"/>
+    <w:lvl w:ilvl="0" w:tplc="04090001">
+      <w:start w:val="1"/>
+      <w:numFmt w:val="bullet"/>
+      <w:lvlText w:val=""/>
+      <w:lvlJc w:val="left"/>
+      <w:pPr>
+        <w:ind w:left="810" w:hanging="360"/>
+      </w:pPr>
+      <w:rPr>
+        <w:rFonts w:ascii="Symbol" w:hAnsi="Symbol" w:hint="default"/>
+      </w:rPr>
+    </w:lvl>
+    <w:lvl w:ilvl="1" w:tplc="04090003" w:tentative="1">
+      <w:start w:val="1"/>
+      <w:numFmt w:val="bullet"/>
+      <w:lvlText w:val="o"/>
+      <w:lvlJc w:val="left"/>
+      <w:pPr>
+        <w:ind w:left="1530" w:hanging="360"/>
+      </w:pPr>
+      <w:rPr>
+        <w:rFonts w:ascii="Courier New" w:hAnsi="Courier New" w:cs="Courier New" w:hint="default"/>
+      </w:rPr>
+    </w:lvl>
+    <w:lvl w:ilvl="2" w:tplc="04090005" w:tentative="1">
+      <w:start w:val="1"/>
+      <w:numFmt w:val="bullet"/>
+      <w:lvlText w:val=""/>
+      <w:lvlJc w:val="left"/>
+      <w:pPr>
+        <w:ind w:left="2250" w:hanging="360"/>
+      </w:pPr>
+      <w:rPr>
+        <w:rFonts w:ascii="Wingdings" w:hAnsi="Wingdings" w:hint="default"/>
+      </w:rPr>
+    </w:lvl>
+    <w:lvl w:ilvl="3" w:tplc="04090001" w:tentative="1">
+      <w:start w:val="1"/>
+      <w:numFmt w:val="bullet"/>
+      <w:lvlText w:val=""/>
+      <w:lvlJc w:val="left"/>
+      <w:pPr>
+        <w:ind w:left="2970" w:hanging="360"/>
+      </w:pPr>
+      <w:rPr>
+        <w:rFonts w:ascii="Symbol" w:hAnsi="Symbol" w:hint="default"/>
+      </w:rPr>
+    </w:lvl>
+    <w:lvl w:ilvl="4" w:tplc="04090003" w:tentative="1">
+      <w:start w:val="1"/>
+      <w:numFmt w:val="bullet"/>
+      <w:lvlText w:val="o"/>
+      <w:lvlJc w:val="left"/>
+      <w:pPr>
+        <w:ind w:left="3690" w:hanging="360"/>
+      </w:pPr>
+      <w:rPr>
+        <w:rFonts w:ascii="Courier New" w:hAnsi="Courier New" w:cs="Courier New" w:hint="default"/>
+      </w:rPr>
+    </w:lvl>
+    <w:lvl w:ilvl="5" w:tplc="04090005" w:tentative="1">
+      <w:start w:val="1"/>
+      <w:numFmt w:val="bullet"/>
+      <w:lvlText w:val=""/>
+      <w:lvlJc w:val="left"/>
+      <w:pPr>
+        <w:ind w:left="4410" w:hanging="360"/>
+      </w:pPr>
+      <w:rPr>
+        <w:rFonts w:ascii="Wingdings" w:hAnsi="Wingdings" w:hint="default"/>
+      </w:rPr>
+    </w:lvl>
+    <w:lvl w:ilvl="6" w:tplc="04090001" w:tentative="1">
+      <w:start w:val="1"/>
+      <w:numFmt w:val="bullet"/>
+      <w:lvlText w:val=""/>
+      <w:lvlJc w:val="left"/>
+      <w:pPr>
+        <w:ind w:left="5130" w:hanging="360"/>
+      </w:pPr>
+      <w:rPr>
+        <w:rFonts w:ascii="Symbol" w:hAnsi="Symbol" w:hint="default"/>
+      </w:rPr>
+    </w:lvl>
+    <w:lvl w:ilvl="7" w:tplc="04090003" w:tentative="1">
+      <w:start w:val="1"/>
+      <w:numFmt w:val="bullet"/>
+      <w:lvlText w:val="o"/>
+      <w:lvlJc w:val="left"/>
+      <w:pPr>
+        <w:ind w:left="5850" w:hanging="360"/>
+      </w:pPr>
+      <w:rPr>
+        <w:rFonts w:ascii="Courier New" w:hAnsi="Courier New" w:cs="Courier New" w:hint="default"/>
+      </w:rPr>
+    </w:lvl>
+    <w:lvl w:ilvl="8" w:tplc="04090005" w:tentative="1">
+      <w:start w:val="1"/>
+      <w:numFmt w:val="bullet"/>
+      <w:lvlText w:val=""/>
+      <w:lvlJc w:val="left"/>
+      <w:pPr>
+        <w:ind w:left="6570" w:hanging="360"/>
+      </w:pPr>
+      <w:rPr>
+        <w:rFonts w:ascii="Wingdings" w:hAnsi="Wingdings" w:hint="default"/>
+      </w:rPr>
+    </w:lvl>
+  </w:abstractNum>
+  <w:abstractNum w:abstractNumId="1" w15:restartNumberingAfterBreak="0">
     <w:nsid w:val="4A9A367D"/>
     <w:multiLevelType w:val="hybridMultilevel"/>
     <w:tmpl w:val="769CBB84"/>
@@ -302,7 +1261,126 @@
       </w:rPr>
     </w:lvl>
   </w:abstractNum>
+  <w:abstractNum w:abstractNumId="2" w15:restartNumberingAfterBreak="0">
+    <w:nsid w:val="684F6D73"/>
+    <w:multiLevelType w:val="hybridMultilevel"/>
+    <w:tmpl w:val="377CE028"/>
+    <w:lvl w:ilvl="0" w:tplc="04090001">
+      <w:start w:val="1"/>
+      <w:numFmt w:val="bullet"/>
+      <w:lvlText w:val=""/>
+      <w:lvlJc w:val="left"/>
+      <w:pPr>
+        <w:ind w:left="810" w:hanging="360"/>
+      </w:pPr>
+      <w:rPr>
+        <w:rFonts w:ascii="Symbol" w:hAnsi="Symbol" w:hint="default"/>
+      </w:rPr>
+    </w:lvl>
+    <w:lvl w:ilvl="1" w:tplc="04090003" w:tentative="1">
+      <w:start w:val="1"/>
+      <w:numFmt w:val="bullet"/>
+      <w:lvlText w:val="o"/>
+      <w:lvlJc w:val="left"/>
+      <w:pPr>
+        <w:ind w:left="1530" w:hanging="360"/>
+      </w:pPr>
+      <w:rPr>
+        <w:rFonts w:ascii="Courier New" w:hAnsi="Courier New" w:cs="Courier New" w:hint="default"/>
+      </w:rPr>
+    </w:lvl>
+    <w:lvl w:ilvl="2" w:tplc="04090005" w:tentative="1">
+      <w:start w:val="1"/>
+      <w:numFmt w:val="bullet"/>
+      <w:lvlText w:val=""/>
+      <w:lvlJc w:val="left"/>
+      <w:pPr>
+        <w:ind w:left="2250" w:hanging="360"/>
+      </w:pPr>
+      <w:rPr>
+        <w:rFonts w:ascii="Wingdings" w:hAnsi="Wingdings" w:hint="default"/>
+      </w:rPr>
+    </w:lvl>
+    <w:lvl w:ilvl="3" w:tplc="04090001" w:tentative="1">
+      <w:start w:val="1"/>
+      <w:numFmt w:val="bullet"/>
+      <w:lvlText w:val=""/>
+      <w:lvlJc w:val="left"/>
+      <w:pPr>
+        <w:ind w:left="2970" w:hanging="360"/>
+      </w:pPr>
+      <w:rPr>
+        <w:rFonts w:ascii="Symbol" w:hAnsi="Symbol" w:hint="default"/>
+      </w:rPr>
+    </w:lvl>
+    <w:lvl w:ilvl="4" w:tplc="04090003" w:tentative="1">
+      <w:start w:val="1"/>
+      <w:numFmt w:val="bullet"/>
+      <w:lvlText w:val="o"/>
+      <w:lvlJc w:val="left"/>
+      <w:pPr>
+        <w:ind w:left="3690" w:hanging="360"/>
+      </w:pPr>
+      <w:rPr>
+        <w:rFonts w:ascii="Courier New" w:hAnsi="Courier New" w:cs="Courier New" w:hint="default"/>
+      </w:rPr>
+    </w:lvl>
+    <w:lvl w:ilvl="5" w:tplc="04090005" w:tentative="1">
+      <w:start w:val="1"/>
+      <w:numFmt w:val="bullet"/>
+      <w:lvlText w:val=""/>
+      <w:lvlJc w:val="left"/>
+      <w:pPr>
+        <w:ind w:left="4410" w:hanging="360"/>
+      </w:pPr>
+      <w:rPr>
+        <w:rFonts w:ascii="Wingdings" w:hAnsi="Wingdings" w:hint="default"/>
+      </w:rPr>
+    </w:lvl>
+    <w:lvl w:ilvl="6" w:tplc="04090001" w:tentative="1">
+      <w:start w:val="1"/>
+      <w:numFmt w:val="bullet"/>
+      <w:lvlText w:val=""/>
+      <w:lvlJc w:val="left"/>
+      <w:pPr>
+        <w:ind w:left="5130" w:hanging="360"/>
+      </w:pPr>
+      <w:rPr>
+        <w:rFonts w:ascii="Symbol" w:hAnsi="Symbol" w:hint="default"/>
+      </w:rPr>
+    </w:lvl>
+    <w:lvl w:ilvl="7" w:tplc="04090003" w:tentative="1">
+      <w:start w:val="1"/>
+      <w:numFmt w:val="bullet"/>
+      <w:lvlText w:val="o"/>
+      <w:lvlJc w:val="left"/>
+      <w:pPr>
+        <w:ind w:left="5850" w:hanging="360"/>
+      </w:pPr>
+      <w:rPr>
+        <w:rFonts w:ascii="Courier New" w:hAnsi="Courier New" w:cs="Courier New" w:hint="default"/>
+      </w:rPr>
+    </w:lvl>
+    <w:lvl w:ilvl="8" w:tplc="04090005" w:tentative="1">
+      <w:start w:val="1"/>
+      <w:numFmt w:val="bullet"/>
+      <w:lvlText w:val=""/>
+      <w:lvlJc w:val="left"/>
+      <w:pPr>
+        <w:ind w:left="6570" w:hanging="360"/>
+      </w:pPr>
+      <w:rPr>
+        <w:rFonts w:ascii="Wingdings" w:hAnsi="Wingdings" w:hint="default"/>
+      </w:rPr>
+    </w:lvl>
+  </w:abstractNum>
   <w:num w:numId="1">
+    <w:abstractNumId w:val="1"/>
+  </w:num>
+  <w:num w:numId="2">
+    <w:abstractNumId w:val="2"/>
+  </w:num>
+  <w:num w:numId="3">
     <w:abstractNumId w:val="0"/>
   </w:num>
 </w:numbering>

</xml_diff>

<commit_message>
Thêm tạo nhánh và merge nhánh
</commit_message>
<xml_diff>
--- a/duyet.docx
+++ b/duyet.docx
@@ -3,7 +3,17 @@
 <w:document xmlns:wpc="http://schemas.microsoft.com/office/word/2010/wordprocessingCanvas" xmlns:cx="http://schemas.microsoft.com/office/drawing/2014/chartex" xmlns:cx1="http://schemas.microsoft.com/office/drawing/2015/9/8/chartex" xmlns:cx2="http://schemas.microsoft.com/office/drawing/2015/10/21/chartex" xmlns:cx3="http://schemas.microsoft.com/office/drawing/2016/5/9/chartex" xmlns:cx4="http://schemas.microsoft.com/office/drawing/2016/5/10/chartex" xmlns:cx5="http://schemas.microsoft.com/office/drawing/2016/5/11/chartex" xmlns:cx6="http://schemas.microsoft.com/office/drawing/2016/5/12/chartex" xmlns:cx7="http://schemas.microsoft.com/office/drawing/2016/5/13/chartex" xmlns:cx8="http://schemas.microsoft.com/office/drawing/2016/5/14/chartex" xmlns:mc="http://schemas.openxmlformats.org/markup-compatibility/2006" xmlns:aink="http://schemas.microsoft.com/office/drawing/2016/ink" xmlns:am3d="http://schemas.microsoft.com/office/drawing/2017/model3d" xmlns:o="urn:schemas-microsoft-com:office:office" xmlns:r="http://schemas.openxmlformats.org/officeDocument/2006/relationships" xmlns:m="http://schemas.openxmlformats.org/officeDocument/2006/math" xmlns:v="urn:schemas-microsoft-com:vml" xmlns:wp14="http://schemas.microsoft.com/office/word/2010/wordprocessingDrawing" xmlns:wp="http://schemas.openxmlformats.org/drawingml/2006/wordprocessingDrawing" xmlns:w10="urn:schemas-microsoft-com:office:word" xmlns:w="http://schemas.openxmlformats.org/wordprocessingml/2006/main" xmlns:w14="http://schemas.microsoft.com/office/word/2010/wordml" xmlns:w15="http://schemas.microsoft.com/office/word/2012/wordml" xmlns:w16cex="http://schemas.microsoft.com/office/word/2018/wordml/cex" xmlns:w16cid="http://schemas.microsoft.com/office/word/2016/wordml/cid" xmlns:w16="http://schemas.microsoft.com/office/word/2018/wordml" xmlns:w16se="http://schemas.microsoft.com/office/word/2015/wordml/symex" xmlns:wpg="http://schemas.microsoft.com/office/word/2010/wordprocessingGroup" xmlns:wpi="http://schemas.microsoft.com/office/word/2010/wordprocessingInk" xmlns:wne="http://schemas.microsoft.com/office/word/2006/wordml" xmlns:wps="http://schemas.microsoft.com/office/word/2010/wordprocessingShape" mc:Ignorable="w14 w15 w16se w16cid w16 w16cex wp14">
   <w:body>
     <w:p>
-      <w:r>
+      <w:pPr>
+        <w:rPr>
+          <w:b/>
+          <w:bCs/>
+        </w:rPr>
+      </w:pPr>
+      <w:r>
+        <w:rPr>
+          <w:b/>
+          <w:bCs/>
+        </w:rPr>
         <w:t>Tạo mới 1 repository</w:t>
       </w:r>
     </w:p>
@@ -178,8 +188,16 @@
     <w:p>
       <w:pPr>
         <w:ind w:left="90"/>
-      </w:pPr>
-      <w:r>
+        <w:rPr>
+          <w:b/>
+          <w:bCs/>
+        </w:rPr>
+      </w:pPr>
+      <w:r>
+        <w:rPr>
+          <w:b/>
+          <w:bCs/>
+        </w:rPr>
         <w:lastRenderedPageBreak/>
         <w:t>Thêm thành viên mới vào dự án:</w:t>
       </w:r>
@@ -413,8 +431,16 @@
     <w:p>
       <w:pPr>
         <w:ind w:left="90"/>
-      </w:pPr>
-      <w:r>
+        <w:rPr>
+          <w:b/>
+          <w:bCs/>
+        </w:rPr>
+      </w:pPr>
+      <w:r>
+        <w:rPr>
+          <w:b/>
+          <w:bCs/>
+        </w:rPr>
         <w:t>Xung đột file và giải quyết xung đột:</w:t>
       </w:r>
     </w:p>
@@ -959,8 +985,6 @@
       <w:r>
         <w:t>sh</w:t>
       </w:r>
-      <w:bookmarkStart w:id="0" w:name="_GoBack"/>
-      <w:bookmarkEnd w:id="0"/>
       <w:r>
         <w:t xml:space="preserve"> file lên như bình thường</w:t>
       </w:r>
@@ -1007,6 +1031,568 @@
                     <a:xfrm>
                       <a:off x="0" y="0"/>
                       <a:ext cx="5936615" cy="3311525"/>
+                    </a:xfrm>
+                    <a:prstGeom prst="rect">
+                      <a:avLst/>
+                    </a:prstGeom>
+                    <a:noFill/>
+                    <a:ln>
+                      <a:noFill/>
+                    </a:ln>
+                  </pic:spPr>
+                </pic:pic>
+              </a:graphicData>
+            </a:graphic>
+          </wp:inline>
+        </w:drawing>
+      </w:r>
+    </w:p>
+    <w:p>
+      <w:pPr>
+        <w:ind w:left="90"/>
+        <w:rPr>
+          <w:b/>
+          <w:bCs/>
+        </w:rPr>
+      </w:pPr>
+      <w:r>
+        <w:rPr>
+          <w:b/>
+          <w:bCs/>
+        </w:rPr>
+        <w:t>Tạo nhánh</w:t>
+      </w:r>
+    </w:p>
+    <w:p>
+      <w:pPr>
+        <w:ind w:left="90"/>
+      </w:pPr>
+      <w:r>
+        <w:t xml:space="preserve">Bước 1: </w:t>
+      </w:r>
+      <w:r>
+        <w:t>chọn icon Branch, nhập tên Branch vào chọn Create Branch</w:t>
+      </w:r>
+    </w:p>
+    <w:p>
+      <w:pPr>
+        <w:ind w:left="90"/>
+      </w:pPr>
+      <w:r>
+        <w:rPr>
+          <w:noProof/>
+        </w:rPr>
+        <w:lastRenderedPageBreak/>
+        <w:drawing>
+          <wp:inline distT="0" distB="0" distL="0" distR="0" wp14:anchorId="0FD5F85F" wp14:editId="26275CCF">
+            <wp:extent cx="5935980" cy="3314700"/>
+            <wp:effectExtent l="0" t="0" r="7620" b="0"/>
+            <wp:docPr id="15" name="Picture 15"/>
+            <wp:cNvGraphicFramePr>
+              <a:graphicFrameLocks xmlns:a="http://schemas.openxmlformats.org/drawingml/2006/main" noChangeAspect="1"/>
+            </wp:cNvGraphicFramePr>
+            <a:graphic xmlns:a="http://schemas.openxmlformats.org/drawingml/2006/main">
+              <a:graphicData uri="http://schemas.openxmlformats.org/drawingml/2006/picture">
+                <pic:pic xmlns:pic="http://schemas.openxmlformats.org/drawingml/2006/picture">
+                  <pic:nvPicPr>
+                    <pic:cNvPr id="0" name="Picture 1"/>
+                    <pic:cNvPicPr>
+                      <a:picLocks noChangeAspect="1" noChangeArrowheads="1"/>
+                    </pic:cNvPicPr>
+                  </pic:nvPicPr>
+                  <pic:blipFill>
+                    <a:blip r:embed="rId19" cstate="print">
+                      <a:extLst>
+                        <a:ext uri="{28A0092B-C50C-407E-A947-70E740481C1C}">
+                          <a14:useLocalDpi xmlns:a14="http://schemas.microsoft.com/office/drawing/2010/main" val="0"/>
+                        </a:ext>
+                      </a:extLst>
+                    </a:blip>
+                    <a:srcRect/>
+                    <a:stretch>
+                      <a:fillRect/>
+                    </a:stretch>
+                  </pic:blipFill>
+                  <pic:spPr bwMode="auto">
+                    <a:xfrm>
+                      <a:off x="0" y="0"/>
+                      <a:ext cx="5935980" cy="3314700"/>
+                    </a:xfrm>
+                    <a:prstGeom prst="rect">
+                      <a:avLst/>
+                    </a:prstGeom>
+                    <a:noFill/>
+                    <a:ln>
+                      <a:noFill/>
+                    </a:ln>
+                  </pic:spPr>
+                </pic:pic>
+              </a:graphicData>
+            </a:graphic>
+          </wp:inline>
+        </w:drawing>
+      </w:r>
+    </w:p>
+    <w:p>
+      <w:pPr>
+        <w:ind w:left="90"/>
+      </w:pPr>
+      <w:r>
+        <w:t>Bước 2:Hiện tại nhánh chỉ có ở local, ta cần phải push nhánh lên sever</w:t>
+      </w:r>
+    </w:p>
+    <w:p>
+      <w:pPr>
+        <w:ind w:left="90"/>
+      </w:pPr>
+      <w:r>
+        <w:rPr>
+          <w:noProof/>
+        </w:rPr>
+        <w:drawing>
+          <wp:inline distT="0" distB="0" distL="0" distR="0" wp14:anchorId="439B06ED" wp14:editId="4B6B67DC">
+            <wp:extent cx="5935980" cy="3314700"/>
+            <wp:effectExtent l="0" t="0" r="7620" b="0"/>
+            <wp:docPr id="16" name="Picture 16"/>
+            <wp:cNvGraphicFramePr>
+              <a:graphicFrameLocks xmlns:a="http://schemas.openxmlformats.org/drawingml/2006/main" noChangeAspect="1"/>
+            </wp:cNvGraphicFramePr>
+            <a:graphic xmlns:a="http://schemas.openxmlformats.org/drawingml/2006/main">
+              <a:graphicData uri="http://schemas.openxmlformats.org/drawingml/2006/picture">
+                <pic:pic xmlns:pic="http://schemas.openxmlformats.org/drawingml/2006/picture">
+                  <pic:nvPicPr>
+                    <pic:cNvPr id="0" name="Picture 2"/>
+                    <pic:cNvPicPr>
+                      <a:picLocks noChangeAspect="1" noChangeArrowheads="1"/>
+                    </pic:cNvPicPr>
+                  </pic:nvPicPr>
+                  <pic:blipFill>
+                    <a:blip r:embed="rId20" cstate="print">
+                      <a:extLst>
+                        <a:ext uri="{28A0092B-C50C-407E-A947-70E740481C1C}">
+                          <a14:useLocalDpi xmlns:a14="http://schemas.microsoft.com/office/drawing/2010/main" val="0"/>
+                        </a:ext>
+                      </a:extLst>
+                    </a:blip>
+                    <a:srcRect/>
+                    <a:stretch>
+                      <a:fillRect/>
+                    </a:stretch>
+                  </pic:blipFill>
+                  <pic:spPr bwMode="auto">
+                    <a:xfrm>
+                      <a:off x="0" y="0"/>
+                      <a:ext cx="5935980" cy="3314700"/>
+                    </a:xfrm>
+                    <a:prstGeom prst="rect">
+                      <a:avLst/>
+                    </a:prstGeom>
+                    <a:noFill/>
+                    <a:ln>
+                      <a:noFill/>
+                    </a:ln>
+                  </pic:spPr>
+                </pic:pic>
+              </a:graphicData>
+            </a:graphic>
+          </wp:inline>
+        </w:drawing>
+      </w:r>
+    </w:p>
+    <w:p>
+      <w:pPr>
+        <w:ind w:left="90"/>
+      </w:pPr>
+      <w:r>
+        <w:lastRenderedPageBreak/>
+        <w:t>Bước 3: Chọn nhánh muốn push lên</w:t>
+      </w:r>
+      <w:r>
+        <w:rPr>
+          <w:noProof/>
+        </w:rPr>
+        <w:drawing>
+          <wp:inline distT="0" distB="0" distL="0" distR="0" wp14:anchorId="732FFBFB" wp14:editId="3924A0C6">
+            <wp:extent cx="5935980" cy="3314700"/>
+            <wp:effectExtent l="0" t="0" r="7620" b="0"/>
+            <wp:docPr id="17" name="Picture 17"/>
+            <wp:cNvGraphicFramePr>
+              <a:graphicFrameLocks xmlns:a="http://schemas.openxmlformats.org/drawingml/2006/main" noChangeAspect="1"/>
+            </wp:cNvGraphicFramePr>
+            <a:graphic xmlns:a="http://schemas.openxmlformats.org/drawingml/2006/main">
+              <a:graphicData uri="http://schemas.openxmlformats.org/drawingml/2006/picture">
+                <pic:pic xmlns:pic="http://schemas.openxmlformats.org/drawingml/2006/picture">
+                  <pic:nvPicPr>
+                    <pic:cNvPr id="0" name="Picture 3"/>
+                    <pic:cNvPicPr>
+                      <a:picLocks noChangeAspect="1" noChangeArrowheads="1"/>
+                    </pic:cNvPicPr>
+                  </pic:nvPicPr>
+                  <pic:blipFill>
+                    <a:blip r:embed="rId21" cstate="print">
+                      <a:extLst>
+                        <a:ext uri="{28A0092B-C50C-407E-A947-70E740481C1C}">
+                          <a14:useLocalDpi xmlns:a14="http://schemas.microsoft.com/office/drawing/2010/main" val="0"/>
+                        </a:ext>
+                      </a:extLst>
+                    </a:blip>
+                    <a:srcRect/>
+                    <a:stretch>
+                      <a:fillRect/>
+                    </a:stretch>
+                  </pic:blipFill>
+                  <pic:spPr bwMode="auto">
+                    <a:xfrm>
+                      <a:off x="0" y="0"/>
+                      <a:ext cx="5935980" cy="3314700"/>
+                    </a:xfrm>
+                    <a:prstGeom prst="rect">
+                      <a:avLst/>
+                    </a:prstGeom>
+                    <a:noFill/>
+                    <a:ln>
+                      <a:noFill/>
+                    </a:ln>
+                  </pic:spPr>
+                </pic:pic>
+              </a:graphicData>
+            </a:graphic>
+          </wp:inline>
+        </w:drawing>
+      </w:r>
+    </w:p>
+    <w:p>
+      <w:pPr>
+        <w:ind w:left="90"/>
+      </w:pPr>
+      <w:r>
+        <w:t>Bước 4: Sau khi push kiểm tra xem đã có nhánh trên sever hay chưa</w:t>
+      </w:r>
+      <w:r>
+        <w:rPr>
+          <w:noProof/>
+        </w:rPr>
+        <w:drawing>
+          <wp:inline distT="0" distB="0" distL="0" distR="0" wp14:anchorId="6EC17050" wp14:editId="63431B73">
+            <wp:extent cx="5943600" cy="3421380"/>
+            <wp:effectExtent l="0" t="0" r="0" b="7620"/>
+            <wp:docPr id="18" name="Picture 18"/>
+            <wp:cNvGraphicFramePr>
+              <a:graphicFrameLocks xmlns:a="http://schemas.openxmlformats.org/drawingml/2006/main" noChangeAspect="1"/>
+            </wp:cNvGraphicFramePr>
+            <a:graphic xmlns:a="http://schemas.openxmlformats.org/drawingml/2006/main">
+              <a:graphicData uri="http://schemas.openxmlformats.org/drawingml/2006/picture">
+                <pic:pic xmlns:pic="http://schemas.openxmlformats.org/drawingml/2006/picture">
+                  <pic:nvPicPr>
+                    <pic:cNvPr id="0" name="Picture 4"/>
+                    <pic:cNvPicPr>
+                      <a:picLocks noChangeAspect="1" noChangeArrowheads="1"/>
+                    </pic:cNvPicPr>
+                  </pic:nvPicPr>
+                  <pic:blipFill>
+                    <a:blip r:embed="rId22">
+                      <a:extLst>
+                        <a:ext uri="{28A0092B-C50C-407E-A947-70E740481C1C}">
+                          <a14:useLocalDpi xmlns:a14="http://schemas.microsoft.com/office/drawing/2010/main" val="0"/>
+                        </a:ext>
+                      </a:extLst>
+                    </a:blip>
+                    <a:srcRect/>
+                    <a:stretch>
+                      <a:fillRect/>
+                    </a:stretch>
+                  </pic:blipFill>
+                  <pic:spPr bwMode="auto">
+                    <a:xfrm>
+                      <a:off x="0" y="0"/>
+                      <a:ext cx="5943600" cy="3421380"/>
+                    </a:xfrm>
+                    <a:prstGeom prst="rect">
+                      <a:avLst/>
+                    </a:prstGeom>
+                    <a:noFill/>
+                    <a:ln>
+                      <a:noFill/>
+                    </a:ln>
+                  </pic:spPr>
+                </pic:pic>
+              </a:graphicData>
+            </a:graphic>
+          </wp:inline>
+        </w:drawing>
+      </w:r>
+    </w:p>
+    <w:p>
+      <w:pPr>
+        <w:ind w:left="90"/>
+        <w:rPr>
+          <w:b/>
+          <w:bCs/>
+        </w:rPr>
+      </w:pPr>
+      <w:r>
+        <w:rPr>
+          <w:b/>
+          <w:bCs/>
+        </w:rPr>
+        <w:t>Merge nhánh:</w:t>
+      </w:r>
+    </w:p>
+    <w:p>
+      <w:pPr>
+        <w:ind w:left="90"/>
+      </w:pPr>
+      <w:r>
+        <w:t xml:space="preserve">Bước 1: Tạo 1 file </w:t>
+      </w:r>
+      <w:r>
+        <w:t>nhanhmoifile.txt sau đó push lên sever bên nhanhmoi:</w:t>
+      </w:r>
+    </w:p>
+    <w:p>
+      <w:pPr>
+        <w:ind w:left="90"/>
+      </w:pPr>
+      <w:r>
+        <w:rPr>
+          <w:noProof/>
+        </w:rPr>
+        <w:lastRenderedPageBreak/>
+        <w:drawing>
+          <wp:inline distT="0" distB="0" distL="0" distR="0" wp14:anchorId="470D5362" wp14:editId="1BCBE139">
+            <wp:extent cx="5943600" cy="3421380"/>
+            <wp:effectExtent l="0" t="0" r="0" b="7620"/>
+            <wp:docPr id="19" name="Picture 19"/>
+            <wp:cNvGraphicFramePr>
+              <a:graphicFrameLocks xmlns:a="http://schemas.openxmlformats.org/drawingml/2006/main" noChangeAspect="1"/>
+            </wp:cNvGraphicFramePr>
+            <a:graphic xmlns:a="http://schemas.openxmlformats.org/drawingml/2006/main">
+              <a:graphicData uri="http://schemas.openxmlformats.org/drawingml/2006/picture">
+                <pic:pic xmlns:pic="http://schemas.openxmlformats.org/drawingml/2006/picture">
+                  <pic:nvPicPr>
+                    <pic:cNvPr id="0" name="Picture 5"/>
+                    <pic:cNvPicPr>
+                      <a:picLocks noChangeAspect="1" noChangeArrowheads="1"/>
+                    </pic:cNvPicPr>
+                  </pic:nvPicPr>
+                  <pic:blipFill>
+                    <a:blip r:embed="rId23">
+                      <a:extLst>
+                        <a:ext uri="{28A0092B-C50C-407E-A947-70E740481C1C}">
+                          <a14:useLocalDpi xmlns:a14="http://schemas.microsoft.com/office/drawing/2010/main" val="0"/>
+                        </a:ext>
+                      </a:extLst>
+                    </a:blip>
+                    <a:srcRect/>
+                    <a:stretch>
+                      <a:fillRect/>
+                    </a:stretch>
+                  </pic:blipFill>
+                  <pic:spPr bwMode="auto">
+                    <a:xfrm>
+                      <a:off x="0" y="0"/>
+                      <a:ext cx="5943600" cy="3421380"/>
+                    </a:xfrm>
+                    <a:prstGeom prst="rect">
+                      <a:avLst/>
+                    </a:prstGeom>
+                    <a:noFill/>
+                    <a:ln>
+                      <a:noFill/>
+                    </a:ln>
+                  </pic:spPr>
+                </pic:pic>
+              </a:graphicData>
+            </a:graphic>
+          </wp:inline>
+        </w:drawing>
+      </w:r>
+    </w:p>
+    <w:p>
+      <w:pPr>
+        <w:ind w:left="90"/>
+      </w:pPr>
+      <w:r>
+        <w:t>Bước 2: Chuyển sang nhánh master để merge nhanhmoi với master</w:t>
+      </w:r>
+    </w:p>
+    <w:p>
+      <w:pPr>
+        <w:ind w:left="90"/>
+      </w:pPr>
+      <w:r>
+        <w:rPr>
+          <w:noProof/>
+        </w:rPr>
+        <w:drawing>
+          <wp:inline distT="0" distB="0" distL="0" distR="0" wp14:anchorId="79B90403" wp14:editId="326F6C6C">
+            <wp:extent cx="5943600" cy="3695700"/>
+            <wp:effectExtent l="0" t="0" r="0" b="0"/>
+            <wp:docPr id="20" name="Picture 20"/>
+            <wp:cNvGraphicFramePr>
+              <a:graphicFrameLocks xmlns:a="http://schemas.openxmlformats.org/drawingml/2006/main" noChangeAspect="1"/>
+            </wp:cNvGraphicFramePr>
+            <a:graphic xmlns:a="http://schemas.openxmlformats.org/drawingml/2006/main">
+              <a:graphicData uri="http://schemas.openxmlformats.org/drawingml/2006/picture">
+                <pic:pic xmlns:pic="http://schemas.openxmlformats.org/drawingml/2006/picture">
+                  <pic:nvPicPr>
+                    <pic:cNvPr id="0" name="Picture 6"/>
+                    <pic:cNvPicPr>
+                      <a:picLocks noChangeAspect="1" noChangeArrowheads="1"/>
+                    </pic:cNvPicPr>
+                  </pic:nvPicPr>
+                  <pic:blipFill>
+                    <a:blip r:embed="rId24" cstate="print">
+                      <a:extLst>
+                        <a:ext uri="{28A0092B-C50C-407E-A947-70E740481C1C}">
+                          <a14:useLocalDpi xmlns:a14="http://schemas.microsoft.com/office/drawing/2010/main" val="0"/>
+                        </a:ext>
+                      </a:extLst>
+                    </a:blip>
+                    <a:srcRect/>
+                    <a:stretch>
+                      <a:fillRect/>
+                    </a:stretch>
+                  </pic:blipFill>
+                  <pic:spPr bwMode="auto">
+                    <a:xfrm>
+                      <a:off x="0" y="0"/>
+                      <a:ext cx="5943600" cy="3695700"/>
+                    </a:xfrm>
+                    <a:prstGeom prst="rect">
+                      <a:avLst/>
+                    </a:prstGeom>
+                    <a:noFill/>
+                    <a:ln>
+                      <a:noFill/>
+                    </a:ln>
+                  </pic:spPr>
+                </pic:pic>
+              </a:graphicData>
+            </a:graphic>
+          </wp:inline>
+        </w:drawing>
+      </w:r>
+    </w:p>
+    <w:p>
+      <w:pPr>
+        <w:ind w:left="90"/>
+      </w:pPr>
+      <w:r>
+        <w:t>Bước 3: Chọn vào mục Merge nhanhmoi in to current branch để merge 2 nhánh với nhau</w:t>
+      </w:r>
+    </w:p>
+    <w:p>
+      <w:pPr>
+        <w:ind w:left="90"/>
+      </w:pPr>
+      <w:r>
+        <w:rPr>
+          <w:noProof/>
+        </w:rPr>
+        <w:lastRenderedPageBreak/>
+        <w:drawing>
+          <wp:inline distT="0" distB="0" distL="0" distR="0" wp14:anchorId="006EC4EE" wp14:editId="4C53C8A5">
+            <wp:extent cx="5935980" cy="3406140"/>
+            <wp:effectExtent l="0" t="0" r="7620" b="3810"/>
+            <wp:docPr id="21" name="Picture 21"/>
+            <wp:cNvGraphicFramePr>
+              <a:graphicFrameLocks xmlns:a="http://schemas.openxmlformats.org/drawingml/2006/main" noChangeAspect="1"/>
+            </wp:cNvGraphicFramePr>
+            <a:graphic xmlns:a="http://schemas.openxmlformats.org/drawingml/2006/main">
+              <a:graphicData uri="http://schemas.openxmlformats.org/drawingml/2006/picture">
+                <pic:pic xmlns:pic="http://schemas.openxmlformats.org/drawingml/2006/picture">
+                  <pic:nvPicPr>
+                    <pic:cNvPr id="0" name="Picture 7"/>
+                    <pic:cNvPicPr>
+                      <a:picLocks noChangeAspect="1" noChangeArrowheads="1"/>
+                    </pic:cNvPicPr>
+                  </pic:nvPicPr>
+                  <pic:blipFill>
+                    <a:blip r:embed="rId25">
+                      <a:extLst>
+                        <a:ext uri="{28A0092B-C50C-407E-A947-70E740481C1C}">
+                          <a14:useLocalDpi xmlns:a14="http://schemas.microsoft.com/office/drawing/2010/main" val="0"/>
+                        </a:ext>
+                      </a:extLst>
+                    </a:blip>
+                    <a:srcRect/>
+                    <a:stretch>
+                      <a:fillRect/>
+                    </a:stretch>
+                  </pic:blipFill>
+                  <pic:spPr bwMode="auto">
+                    <a:xfrm>
+                      <a:off x="0" y="0"/>
+                      <a:ext cx="5935980" cy="3406140"/>
+                    </a:xfrm>
+                    <a:prstGeom prst="rect">
+                      <a:avLst/>
+                    </a:prstGeom>
+                    <a:noFill/>
+                    <a:ln>
+                      <a:noFill/>
+                    </a:ln>
+                  </pic:spPr>
+                </pic:pic>
+              </a:graphicData>
+            </a:graphic>
+          </wp:inline>
+        </w:drawing>
+      </w:r>
+    </w:p>
+    <w:p>
+      <w:pPr>
+        <w:ind w:left="90"/>
+      </w:pPr>
+      <w:r>
+        <w:t>Bước 4: Sau khi Merge thì ta push lên sever:</w:t>
+      </w:r>
+    </w:p>
+    <w:p>
+      <w:pPr>
+        <w:ind w:left="90"/>
+      </w:pPr>
+      <w:bookmarkStart w:id="0" w:name="_GoBack"/>
+      <w:bookmarkEnd w:id="0"/>
+      <w:r>
+        <w:rPr>
+          <w:noProof/>
+        </w:rPr>
+        <w:drawing>
+          <wp:inline distT="0" distB="0" distL="0" distR="0" wp14:anchorId="508A302D" wp14:editId="25ADBF14">
+            <wp:extent cx="5935980" cy="2438400"/>
+            <wp:effectExtent l="0" t="0" r="7620" b="0"/>
+            <wp:docPr id="22" name="Picture 22"/>
+            <wp:cNvGraphicFramePr>
+              <a:graphicFrameLocks xmlns:a="http://schemas.openxmlformats.org/drawingml/2006/main" noChangeAspect="1"/>
+            </wp:cNvGraphicFramePr>
+            <a:graphic xmlns:a="http://schemas.openxmlformats.org/drawingml/2006/main">
+              <a:graphicData uri="http://schemas.openxmlformats.org/drawingml/2006/picture">
+                <pic:pic xmlns:pic="http://schemas.openxmlformats.org/drawingml/2006/picture">
+                  <pic:nvPicPr>
+                    <pic:cNvPr id="0" name="Picture 8"/>
+                    <pic:cNvPicPr>
+                      <a:picLocks noChangeAspect="1" noChangeArrowheads="1"/>
+                    </pic:cNvPicPr>
+                  </pic:nvPicPr>
+                  <pic:blipFill>
+                    <a:blip r:embed="rId26">
+                      <a:extLst>
+                        <a:ext uri="{28A0092B-C50C-407E-A947-70E740481C1C}">
+                          <a14:useLocalDpi xmlns:a14="http://schemas.microsoft.com/office/drawing/2010/main" val="0"/>
+                        </a:ext>
+                      </a:extLst>
+                    </a:blip>
+                    <a:srcRect/>
+                    <a:stretch>
+                      <a:fillRect/>
+                    </a:stretch>
+                  </pic:blipFill>
+                  <pic:spPr bwMode="auto">
+                    <a:xfrm>
+                      <a:off x="0" y="0"/>
+                      <a:ext cx="5935980" cy="2438400"/>
                     </a:xfrm>
                     <a:prstGeom prst="rect">
                       <a:avLst/>

</xml_diff>

<commit_message>
Thêm mục trả về phiên bản trước đó Revert commit
</commit_message>
<xml_diff>
--- a/duyet.docx
+++ b/duyet.docx
@@ -1553,8 +1553,6 @@
       <w:pPr>
         <w:ind w:left="90"/>
       </w:pPr>
-      <w:bookmarkStart w:id="0" w:name="_GoBack"/>
-      <w:bookmarkEnd w:id="0"/>
       <w:r>
         <w:rPr>
           <w:noProof/>
@@ -1608,6 +1606,241 @@
           </wp:inline>
         </w:drawing>
       </w:r>
+    </w:p>
+    <w:p>
+      <w:pPr>
+        <w:ind w:left="90"/>
+        <w:rPr>
+          <w:b/>
+          <w:bCs/>
+        </w:rPr>
+      </w:pPr>
+      <w:r>
+        <w:rPr>
+          <w:b/>
+          <w:bCs/>
+        </w:rPr>
+        <w:t>Quay trở về phiên bản trước</w:t>
+      </w:r>
+    </w:p>
+    <w:p>
+      <w:pPr>
+        <w:ind w:left="90"/>
+      </w:pPr>
+      <w:r>
+        <w:t xml:space="preserve">Bước 1: </w:t>
+      </w:r>
+      <w:r>
+        <w:t xml:space="preserve">Chọn version tại 1 điểm, chọn </w:t>
+      </w:r>
+      <w:r>
+        <w:t>“</w:t>
+      </w:r>
+      <w:r>
+        <w:t>Reverse commit</w:t>
+      </w:r>
+      <w:r>
+        <w:t>…”</w:t>
+      </w:r>
+    </w:p>
+    <w:p>
+      <w:pPr>
+        <w:ind w:left="90"/>
+      </w:pPr>
+      <w:r>
+        <w:rPr>
+          <w:noProof/>
+        </w:rPr>
+        <w:lastRenderedPageBreak/>
+        <w:drawing>
+          <wp:inline distT="0" distB="0" distL="0" distR="0" wp14:anchorId="1DA7F695" wp14:editId="0607B0B9">
+            <wp:extent cx="5935980" cy="3429000"/>
+            <wp:effectExtent l="0" t="0" r="7620" b="0"/>
+            <wp:docPr id="23" name="Picture 23"/>
+            <wp:cNvGraphicFramePr>
+              <a:graphicFrameLocks xmlns:a="http://schemas.openxmlformats.org/drawingml/2006/main" noChangeAspect="1"/>
+            </wp:cNvGraphicFramePr>
+            <a:graphic xmlns:a="http://schemas.openxmlformats.org/drawingml/2006/main">
+              <a:graphicData uri="http://schemas.openxmlformats.org/drawingml/2006/picture">
+                <pic:pic xmlns:pic="http://schemas.openxmlformats.org/drawingml/2006/picture">
+                  <pic:nvPicPr>
+                    <pic:cNvPr id="0" name="Picture 1"/>
+                    <pic:cNvPicPr>
+                      <a:picLocks noChangeAspect="1" noChangeArrowheads="1"/>
+                    </pic:cNvPicPr>
+                  </pic:nvPicPr>
+                  <pic:blipFill>
+                    <a:blip r:embed="rId27">
+                      <a:extLst>
+                        <a:ext uri="{28A0092B-C50C-407E-A947-70E740481C1C}">
+                          <a14:useLocalDpi xmlns:a14="http://schemas.microsoft.com/office/drawing/2010/main" val="0"/>
+                        </a:ext>
+                      </a:extLst>
+                    </a:blip>
+                    <a:srcRect/>
+                    <a:stretch>
+                      <a:fillRect/>
+                    </a:stretch>
+                  </pic:blipFill>
+                  <pic:spPr bwMode="auto">
+                    <a:xfrm>
+                      <a:off x="0" y="0"/>
+                      <a:ext cx="5935980" cy="3429000"/>
+                    </a:xfrm>
+                    <a:prstGeom prst="rect">
+                      <a:avLst/>
+                    </a:prstGeom>
+                    <a:noFill/>
+                    <a:ln>
+                      <a:noFill/>
+                    </a:ln>
+                  </pic:spPr>
+                </pic:pic>
+              </a:graphicData>
+            </a:graphic>
+          </wp:inline>
+        </w:drawing>
+      </w:r>
+    </w:p>
+    <w:p>
+      <w:pPr>
+        <w:ind w:left="90"/>
+      </w:pPr>
+      <w:r>
+        <w:t>Bước 2: Xác nhận có muốn quay về phiên bản trước không, Chon yes</w:t>
+      </w:r>
+    </w:p>
+    <w:p>
+      <w:pPr>
+        <w:ind w:left="90"/>
+      </w:pPr>
+      <w:r>
+        <w:rPr>
+          <w:noProof/>
+        </w:rPr>
+        <w:drawing>
+          <wp:inline distT="0" distB="0" distL="0" distR="0" wp14:anchorId="0AC8A5B0" wp14:editId="118AAC3E">
+            <wp:extent cx="5943600" cy="3406140"/>
+            <wp:effectExtent l="0" t="0" r="0" b="3810"/>
+            <wp:docPr id="24" name="Picture 24"/>
+            <wp:cNvGraphicFramePr>
+              <a:graphicFrameLocks xmlns:a="http://schemas.openxmlformats.org/drawingml/2006/main" noChangeAspect="1"/>
+            </wp:cNvGraphicFramePr>
+            <a:graphic xmlns:a="http://schemas.openxmlformats.org/drawingml/2006/main">
+              <a:graphicData uri="http://schemas.openxmlformats.org/drawingml/2006/picture">
+                <pic:pic xmlns:pic="http://schemas.openxmlformats.org/drawingml/2006/picture">
+                  <pic:nvPicPr>
+                    <pic:cNvPr id="0" name="Picture 2"/>
+                    <pic:cNvPicPr>
+                      <a:picLocks noChangeAspect="1" noChangeArrowheads="1"/>
+                    </pic:cNvPicPr>
+                  </pic:nvPicPr>
+                  <pic:blipFill>
+                    <a:blip r:embed="rId28">
+                      <a:extLst>
+                        <a:ext uri="{28A0092B-C50C-407E-A947-70E740481C1C}">
+                          <a14:useLocalDpi xmlns:a14="http://schemas.microsoft.com/office/drawing/2010/main" val="0"/>
+                        </a:ext>
+                      </a:extLst>
+                    </a:blip>
+                    <a:srcRect/>
+                    <a:stretch>
+                      <a:fillRect/>
+                    </a:stretch>
+                  </pic:blipFill>
+                  <pic:spPr bwMode="auto">
+                    <a:xfrm>
+                      <a:off x="0" y="0"/>
+                      <a:ext cx="5943600" cy="3406140"/>
+                    </a:xfrm>
+                    <a:prstGeom prst="rect">
+                      <a:avLst/>
+                    </a:prstGeom>
+                    <a:noFill/>
+                    <a:ln>
+                      <a:noFill/>
+                    </a:ln>
+                  </pic:spPr>
+                </pic:pic>
+              </a:graphicData>
+            </a:graphic>
+          </wp:inline>
+        </w:drawing>
+      </w:r>
+    </w:p>
+    <w:p>
+      <w:pPr>
+        <w:ind w:left="90"/>
+      </w:pPr>
+      <w:r>
+        <w:t>Bước 3: Sau khi revert xong, chon Push để đưa thay đổi lên Sever</w:t>
+      </w:r>
+      <w:bookmarkStart w:id="0" w:name="_GoBack"/>
+      <w:bookmarkEnd w:id="0"/>
+    </w:p>
+    <w:p>
+      <w:pPr>
+        <w:ind w:left="90"/>
+      </w:pPr>
+      <w:r>
+        <w:rPr>
+          <w:noProof/>
+        </w:rPr>
+        <w:lastRenderedPageBreak/>
+        <w:drawing>
+          <wp:inline distT="0" distB="0" distL="0" distR="0" wp14:anchorId="62C1AEA4" wp14:editId="3ED30C7E">
+            <wp:extent cx="5935980" cy="3421380"/>
+            <wp:effectExtent l="0" t="0" r="7620" b="7620"/>
+            <wp:docPr id="25" name="Picture 25"/>
+            <wp:cNvGraphicFramePr>
+              <a:graphicFrameLocks xmlns:a="http://schemas.openxmlformats.org/drawingml/2006/main" noChangeAspect="1"/>
+            </wp:cNvGraphicFramePr>
+            <a:graphic xmlns:a="http://schemas.openxmlformats.org/drawingml/2006/main">
+              <a:graphicData uri="http://schemas.openxmlformats.org/drawingml/2006/picture">
+                <pic:pic xmlns:pic="http://schemas.openxmlformats.org/drawingml/2006/picture">
+                  <pic:nvPicPr>
+                    <pic:cNvPr id="0" name="Picture 3"/>
+                    <pic:cNvPicPr>
+                      <a:picLocks noChangeAspect="1" noChangeArrowheads="1"/>
+                    </pic:cNvPicPr>
+                  </pic:nvPicPr>
+                  <pic:blipFill>
+                    <a:blip r:embed="rId29">
+                      <a:extLst>
+                        <a:ext uri="{28A0092B-C50C-407E-A947-70E740481C1C}">
+                          <a14:useLocalDpi xmlns:a14="http://schemas.microsoft.com/office/drawing/2010/main" val="0"/>
+                        </a:ext>
+                      </a:extLst>
+                    </a:blip>
+                    <a:srcRect/>
+                    <a:stretch>
+                      <a:fillRect/>
+                    </a:stretch>
+                  </pic:blipFill>
+                  <pic:spPr bwMode="auto">
+                    <a:xfrm>
+                      <a:off x="0" y="0"/>
+                      <a:ext cx="5935980" cy="3421380"/>
+                    </a:xfrm>
+                    <a:prstGeom prst="rect">
+                      <a:avLst/>
+                    </a:prstGeom>
+                    <a:noFill/>
+                    <a:ln>
+                      <a:noFill/>
+                    </a:ln>
+                  </pic:spPr>
+                </pic:pic>
+              </a:graphicData>
+            </a:graphic>
+          </wp:inline>
+        </w:drawing>
+      </w:r>
+    </w:p>
+    <w:p>
+      <w:pPr>
+        <w:ind w:left="90"/>
+      </w:pPr>
     </w:p>
     <w:sectPr>
       <w:pgSz w:w="12240" w:h="15840"/>

</xml_diff>

<commit_message>
Thêm mục trả về phiên bản trước đó Revert commi
</commit_message>
<xml_diff>
--- a/duyet.docx
+++ b/duyet.docx
@@ -1775,8 +1775,6 @@
       <w:r>
         <w:t>Bước 3: Sau khi revert xong, chon Push để đưa thay đổi lên Sever</w:t>
       </w:r>
-      <w:bookmarkStart w:id="0" w:name="_GoBack"/>
-      <w:bookmarkEnd w:id="0"/>
     </w:p>
     <w:p>
       <w:pPr>
@@ -1841,6 +1839,448 @@
       <w:pPr>
         <w:ind w:left="90"/>
       </w:pPr>
+      <w:r>
+        <w:t>Stash</w:t>
+      </w:r>
+    </w:p>
+    <w:p>
+      <w:pPr>
+        <w:ind w:left="90"/>
+      </w:pPr>
+      <w:r>
+        <w:t>Stash được sử dụng khi muốn lưu lại các thay đổi chưa commit, thường rất hữu dụng khi bạn</w:t>
+      </w:r>
+    </w:p>
+    <w:p>
+      <w:pPr>
+        <w:ind w:left="90"/>
+      </w:pPr>
+      <w:r>
+        <w:t>muốn đổi sang 1 branch khác mà lại đang làm dở ở branch hiện tại.</w:t>
+      </w:r>
+    </w:p>
+    <w:p>
+      <w:pPr>
+        <w:ind w:left="90"/>
+      </w:pPr>
+      <w:r>
+        <w:t>Bước 1:  Tạo file, thêm file và không commit và nhấp vào thanh chức năng stash trên thanh menu</w:t>
+      </w:r>
+      <w:r>
+        <w:rPr>
+          <w:noProof/>
+        </w:rPr>
+        <w:drawing>
+          <wp:inline distT="0" distB="0" distL="0" distR="0" wp14:anchorId="737D4471" wp14:editId="3C31F3FA">
+            <wp:extent cx="5935980" cy="3421380"/>
+            <wp:effectExtent l="0" t="0" r="7620" b="7620"/>
+            <wp:docPr id="26" name="Picture 26"/>
+            <wp:cNvGraphicFramePr>
+              <a:graphicFrameLocks xmlns:a="http://schemas.openxmlformats.org/drawingml/2006/main" noChangeAspect="1"/>
+            </wp:cNvGraphicFramePr>
+            <a:graphic xmlns:a="http://schemas.openxmlformats.org/drawingml/2006/main">
+              <a:graphicData uri="http://schemas.openxmlformats.org/drawingml/2006/picture">
+                <pic:pic xmlns:pic="http://schemas.openxmlformats.org/drawingml/2006/picture">
+                  <pic:nvPicPr>
+                    <pic:cNvPr id="0" name="Picture 1"/>
+                    <pic:cNvPicPr>
+                      <a:picLocks noChangeAspect="1" noChangeArrowheads="1"/>
+                    </pic:cNvPicPr>
+                  </pic:nvPicPr>
+                  <pic:blipFill>
+                    <a:blip r:embed="rId30">
+                      <a:extLst>
+                        <a:ext uri="{28A0092B-C50C-407E-A947-70E740481C1C}">
+                          <a14:useLocalDpi xmlns:a14="http://schemas.microsoft.com/office/drawing/2010/main" val="0"/>
+                        </a:ext>
+                      </a:extLst>
+                    </a:blip>
+                    <a:srcRect/>
+                    <a:stretch>
+                      <a:fillRect/>
+                    </a:stretch>
+                  </pic:blipFill>
+                  <pic:spPr bwMode="auto">
+                    <a:xfrm>
+                      <a:off x="0" y="0"/>
+                      <a:ext cx="5935980" cy="3421380"/>
+                    </a:xfrm>
+                    <a:prstGeom prst="rect">
+                      <a:avLst/>
+                    </a:prstGeom>
+                    <a:noFill/>
+                    <a:ln>
+                      <a:noFill/>
+                    </a:ln>
+                  </pic:spPr>
+                </pic:pic>
+              </a:graphicData>
+            </a:graphic>
+          </wp:inline>
+        </w:drawing>
+      </w:r>
+    </w:p>
+    <w:p>
+      <w:pPr>
+        <w:ind w:left="90"/>
+      </w:pPr>
+      <w:r>
+        <w:lastRenderedPageBreak/>
+        <w:t>Bước 2: Ghi chú Stash</w:t>
+      </w:r>
+    </w:p>
+    <w:p>
+      <w:pPr>
+        <w:ind w:left="90"/>
+      </w:pPr>
+      <w:r>
+        <w:rPr>
+          <w:noProof/>
+        </w:rPr>
+        <w:drawing>
+          <wp:inline distT="0" distB="0" distL="0" distR="0" wp14:anchorId="2A63F39E" wp14:editId="0848A767">
+            <wp:extent cx="5935980" cy="3421380"/>
+            <wp:effectExtent l="0" t="0" r="7620" b="7620"/>
+            <wp:docPr id="27" name="Picture 27"/>
+            <wp:cNvGraphicFramePr>
+              <a:graphicFrameLocks xmlns:a="http://schemas.openxmlformats.org/drawingml/2006/main" noChangeAspect="1"/>
+            </wp:cNvGraphicFramePr>
+            <a:graphic xmlns:a="http://schemas.openxmlformats.org/drawingml/2006/main">
+              <a:graphicData uri="http://schemas.openxmlformats.org/drawingml/2006/picture">
+                <pic:pic xmlns:pic="http://schemas.openxmlformats.org/drawingml/2006/picture">
+                  <pic:nvPicPr>
+                    <pic:cNvPr id="0" name="Picture 2"/>
+                    <pic:cNvPicPr>
+                      <a:picLocks noChangeAspect="1" noChangeArrowheads="1"/>
+                    </pic:cNvPicPr>
+                  </pic:nvPicPr>
+                  <pic:blipFill>
+                    <a:blip r:embed="rId31">
+                      <a:extLst>
+                        <a:ext uri="{28A0092B-C50C-407E-A947-70E740481C1C}">
+                          <a14:useLocalDpi xmlns:a14="http://schemas.microsoft.com/office/drawing/2010/main" val="0"/>
+                        </a:ext>
+                      </a:extLst>
+                    </a:blip>
+                    <a:srcRect/>
+                    <a:stretch>
+                      <a:fillRect/>
+                    </a:stretch>
+                  </pic:blipFill>
+                  <pic:spPr bwMode="auto">
+                    <a:xfrm>
+                      <a:off x="0" y="0"/>
+                      <a:ext cx="5935980" cy="3421380"/>
+                    </a:xfrm>
+                    <a:prstGeom prst="rect">
+                      <a:avLst/>
+                    </a:prstGeom>
+                    <a:noFill/>
+                    <a:ln>
+                      <a:noFill/>
+                    </a:ln>
+                  </pic:spPr>
+                </pic:pic>
+              </a:graphicData>
+            </a:graphic>
+          </wp:inline>
+        </w:drawing>
+      </w:r>
+    </w:p>
+    <w:p>
+      <w:pPr>
+        <w:ind w:left="90"/>
+      </w:pPr>
+      <w:r>
+        <w:t xml:space="preserve">Bước 3: Stash đã được lưu lại </w:t>
+      </w:r>
+    </w:p>
+    <w:p>
+      <w:pPr>
+        <w:ind w:left="90"/>
+      </w:pPr>
+      <w:r>
+        <w:rPr>
+          <w:noProof/>
+        </w:rPr>
+        <w:drawing>
+          <wp:inline distT="0" distB="0" distL="0" distR="0" wp14:anchorId="41178EDB" wp14:editId="56742824">
+            <wp:extent cx="5935980" cy="3421380"/>
+            <wp:effectExtent l="0" t="0" r="7620" b="7620"/>
+            <wp:docPr id="28" name="Picture 28"/>
+            <wp:cNvGraphicFramePr>
+              <a:graphicFrameLocks xmlns:a="http://schemas.openxmlformats.org/drawingml/2006/main" noChangeAspect="1"/>
+            </wp:cNvGraphicFramePr>
+            <a:graphic xmlns:a="http://schemas.openxmlformats.org/drawingml/2006/main">
+              <a:graphicData uri="http://schemas.openxmlformats.org/drawingml/2006/picture">
+                <pic:pic xmlns:pic="http://schemas.openxmlformats.org/drawingml/2006/picture">
+                  <pic:nvPicPr>
+                    <pic:cNvPr id="0" name="Picture 3"/>
+                    <pic:cNvPicPr>
+                      <a:picLocks noChangeAspect="1" noChangeArrowheads="1"/>
+                    </pic:cNvPicPr>
+                  </pic:nvPicPr>
+                  <pic:blipFill>
+                    <a:blip r:embed="rId32">
+                      <a:extLst>
+                        <a:ext uri="{28A0092B-C50C-407E-A947-70E740481C1C}">
+                          <a14:useLocalDpi xmlns:a14="http://schemas.microsoft.com/office/drawing/2010/main" val="0"/>
+                        </a:ext>
+                      </a:extLst>
+                    </a:blip>
+                    <a:srcRect/>
+                    <a:stretch>
+                      <a:fillRect/>
+                    </a:stretch>
+                  </pic:blipFill>
+                  <pic:spPr bwMode="auto">
+                    <a:xfrm>
+                      <a:off x="0" y="0"/>
+                      <a:ext cx="5935980" cy="3421380"/>
+                    </a:xfrm>
+                    <a:prstGeom prst="rect">
+                      <a:avLst/>
+                    </a:prstGeom>
+                    <a:noFill/>
+                    <a:ln>
+                      <a:noFill/>
+                    </a:ln>
+                  </pic:spPr>
+                </pic:pic>
+              </a:graphicData>
+            </a:graphic>
+          </wp:inline>
+        </w:drawing>
+      </w:r>
+    </w:p>
+    <w:p>
+      <w:pPr>
+        <w:ind w:left="90"/>
+      </w:pPr>
+      <w:r>
+        <w:t xml:space="preserve">Bước 4: Ta chuột phải </w:t>
+      </w:r>
+      <w:r>
+        <w:sym w:font="Wingdings" w:char="F0E0"/>
+      </w:r>
+      <w:r>
+        <w:t xml:space="preserve"> phục hồi hoặc xóa Stash đi </w:t>
+      </w:r>
+    </w:p>
+    <w:p>
+      <w:pPr>
+        <w:ind w:left="90"/>
+      </w:pPr>
+      <w:r>
+        <w:rPr>
+          <w:noProof/>
+        </w:rPr>
+        <w:lastRenderedPageBreak/>
+        <w:drawing>
+          <wp:inline distT="0" distB="0" distL="0" distR="0" wp14:anchorId="61B982AC" wp14:editId="74A492A7">
+            <wp:extent cx="5943600" cy="5410200"/>
+            <wp:effectExtent l="0" t="0" r="0" b="0"/>
+            <wp:docPr id="29" name="Picture 29"/>
+            <wp:cNvGraphicFramePr>
+              <a:graphicFrameLocks xmlns:a="http://schemas.openxmlformats.org/drawingml/2006/main" noChangeAspect="1"/>
+            </wp:cNvGraphicFramePr>
+            <a:graphic xmlns:a="http://schemas.openxmlformats.org/drawingml/2006/main">
+              <a:graphicData uri="http://schemas.openxmlformats.org/drawingml/2006/picture">
+                <pic:pic xmlns:pic="http://schemas.openxmlformats.org/drawingml/2006/picture">
+                  <pic:nvPicPr>
+                    <pic:cNvPr id="0" name="Picture 4"/>
+                    <pic:cNvPicPr>
+                      <a:picLocks noChangeAspect="1" noChangeArrowheads="1"/>
+                    </pic:cNvPicPr>
+                  </pic:nvPicPr>
+                  <pic:blipFill>
+                    <a:blip r:embed="rId33">
+                      <a:extLst>
+                        <a:ext uri="{28A0092B-C50C-407E-A947-70E740481C1C}">
+                          <a14:useLocalDpi xmlns:a14="http://schemas.microsoft.com/office/drawing/2010/main" val="0"/>
+                        </a:ext>
+                      </a:extLst>
+                    </a:blip>
+                    <a:srcRect/>
+                    <a:stretch>
+                      <a:fillRect/>
+                    </a:stretch>
+                  </pic:blipFill>
+                  <pic:spPr bwMode="auto">
+                    <a:xfrm>
+                      <a:off x="0" y="0"/>
+                      <a:ext cx="5943600" cy="5410200"/>
+                    </a:xfrm>
+                    <a:prstGeom prst="rect">
+                      <a:avLst/>
+                    </a:prstGeom>
+                    <a:noFill/>
+                    <a:ln>
+                      <a:noFill/>
+                    </a:ln>
+                  </pic:spPr>
+                </pic:pic>
+              </a:graphicData>
+            </a:graphic>
+          </wp:inline>
+        </w:drawing>
+      </w:r>
+      <w:r>
+        <w:t>Bước 5:  Kết quả</w:t>
+      </w:r>
+    </w:p>
+    <w:p>
+      <w:pPr>
+        <w:pStyle w:val="ListParagraph"/>
+        <w:numPr>
+          <w:ilvl w:val="0"/>
+          <w:numId w:val="4"/>
+        </w:numPr>
+      </w:pPr>
+      <w:r>
+        <w:t>Stash trước khi phục hồi.</w:t>
+      </w:r>
+    </w:p>
+    <w:p>
+      <w:pPr>
+        <w:ind w:left="90"/>
+      </w:pPr>
+    </w:p>
+    <w:p>
+      <w:pPr>
+        <w:ind w:left="90"/>
+      </w:pPr>
+      <w:r>
+        <w:rPr>
+          <w:noProof/>
+        </w:rPr>
+        <w:lastRenderedPageBreak/>
+        <w:drawing>
+          <wp:inline distT="0" distB="0" distL="0" distR="0" wp14:anchorId="52C39B01" wp14:editId="43277283">
+            <wp:extent cx="5935980" cy="3421380"/>
+            <wp:effectExtent l="0" t="0" r="7620" b="7620"/>
+            <wp:docPr id="31" name="Picture 31"/>
+            <wp:cNvGraphicFramePr>
+              <a:graphicFrameLocks xmlns:a="http://schemas.openxmlformats.org/drawingml/2006/main" noChangeAspect="1"/>
+            </wp:cNvGraphicFramePr>
+            <a:graphic xmlns:a="http://schemas.openxmlformats.org/drawingml/2006/main">
+              <a:graphicData uri="http://schemas.openxmlformats.org/drawingml/2006/picture">
+                <pic:pic xmlns:pic="http://schemas.openxmlformats.org/drawingml/2006/picture">
+                  <pic:nvPicPr>
+                    <pic:cNvPr id="0" name="Picture 6"/>
+                    <pic:cNvPicPr>
+                      <a:picLocks noChangeAspect="1" noChangeArrowheads="1"/>
+                    </pic:cNvPicPr>
+                  </pic:nvPicPr>
+                  <pic:blipFill>
+                    <a:blip r:embed="rId34">
+                      <a:extLst>
+                        <a:ext uri="{28A0092B-C50C-407E-A947-70E740481C1C}">
+                          <a14:useLocalDpi xmlns:a14="http://schemas.microsoft.com/office/drawing/2010/main" val="0"/>
+                        </a:ext>
+                      </a:extLst>
+                    </a:blip>
+                    <a:srcRect/>
+                    <a:stretch>
+                      <a:fillRect/>
+                    </a:stretch>
+                  </pic:blipFill>
+                  <pic:spPr bwMode="auto">
+                    <a:xfrm>
+                      <a:off x="0" y="0"/>
+                      <a:ext cx="5935980" cy="3421380"/>
+                    </a:xfrm>
+                    <a:prstGeom prst="rect">
+                      <a:avLst/>
+                    </a:prstGeom>
+                    <a:noFill/>
+                    <a:ln>
+                      <a:noFill/>
+                    </a:ln>
+                  </pic:spPr>
+                </pic:pic>
+              </a:graphicData>
+            </a:graphic>
+          </wp:inline>
+        </w:drawing>
+      </w:r>
+    </w:p>
+    <w:p>
+      <w:pPr>
+        <w:pStyle w:val="ListParagraph"/>
+        <w:numPr>
+          <w:ilvl w:val="0"/>
+          <w:numId w:val="4"/>
+        </w:numPr>
+      </w:pPr>
+      <w:r>
+        <w:t>Stash sau khi phục hồi</w:t>
+      </w:r>
+      <w:bookmarkStart w:id="0" w:name="_GoBack"/>
+      <w:bookmarkEnd w:id="0"/>
+    </w:p>
+    <w:p>
+      <w:pPr>
+        <w:ind w:left="90"/>
+      </w:pPr>
+      <w:r>
+        <w:rPr>
+          <w:noProof/>
+        </w:rPr>
+        <w:drawing>
+          <wp:inline distT="0" distB="0" distL="0" distR="0" wp14:anchorId="54F5E041" wp14:editId="3AF11F4B">
+            <wp:extent cx="5935980" cy="3421380"/>
+            <wp:effectExtent l="0" t="0" r="7620" b="7620"/>
+            <wp:docPr id="30" name="Picture 30"/>
+            <wp:cNvGraphicFramePr>
+              <a:graphicFrameLocks xmlns:a="http://schemas.openxmlformats.org/drawingml/2006/main" noChangeAspect="1"/>
+            </wp:cNvGraphicFramePr>
+            <a:graphic xmlns:a="http://schemas.openxmlformats.org/drawingml/2006/main">
+              <a:graphicData uri="http://schemas.openxmlformats.org/drawingml/2006/picture">
+                <pic:pic xmlns:pic="http://schemas.openxmlformats.org/drawingml/2006/picture">
+                  <pic:nvPicPr>
+                    <pic:cNvPr id="0" name="Picture 5"/>
+                    <pic:cNvPicPr>
+                      <a:picLocks noChangeAspect="1" noChangeArrowheads="1"/>
+                    </pic:cNvPicPr>
+                  </pic:nvPicPr>
+                  <pic:blipFill>
+                    <a:blip r:embed="rId35">
+                      <a:extLst>
+                        <a:ext uri="{28A0092B-C50C-407E-A947-70E740481C1C}">
+                          <a14:useLocalDpi xmlns:a14="http://schemas.microsoft.com/office/drawing/2010/main" val="0"/>
+                        </a:ext>
+                      </a:extLst>
+                    </a:blip>
+                    <a:srcRect/>
+                    <a:stretch>
+                      <a:fillRect/>
+                    </a:stretch>
+                  </pic:blipFill>
+                  <pic:spPr bwMode="auto">
+                    <a:xfrm>
+                      <a:off x="0" y="0"/>
+                      <a:ext cx="5935980" cy="3421380"/>
+                    </a:xfrm>
+                    <a:prstGeom prst="rect">
+                      <a:avLst/>
+                    </a:prstGeom>
+                    <a:noFill/>
+                    <a:ln>
+                      <a:noFill/>
+                    </a:ln>
+                  </pic:spPr>
+                </pic:pic>
+              </a:graphicData>
+            </a:graphic>
+          </wp:inline>
+        </w:drawing>
+      </w:r>
+    </w:p>
+    <w:p>
+      <w:pPr>
+        <w:ind w:left="90"/>
+      </w:pPr>
     </w:p>
     <w:sectPr>
       <w:pgSz w:w="12240" w:h="15840"/>
@@ -2193,6 +2633,118 @@
       </w:rPr>
     </w:lvl>
   </w:abstractNum>
+  <w:abstractNum w:abstractNumId="3" w15:restartNumberingAfterBreak="0">
+    <w:nsid w:val="7EDD40CC"/>
+    <w:multiLevelType w:val="hybridMultilevel"/>
+    <w:tmpl w:val="11CC3DC2"/>
+    <w:lvl w:ilvl="0" w:tplc="B28E6138">
+      <w:numFmt w:val="bullet"/>
+      <w:lvlText w:val="-"/>
+      <w:lvlJc w:val="left"/>
+      <w:pPr>
+        <w:ind w:left="450" w:hanging="360"/>
+      </w:pPr>
+      <w:rPr>
+        <w:rFonts w:ascii="Calibri" w:eastAsiaTheme="minorHAnsi" w:hAnsi="Calibri" w:cs="Calibri" w:hint="default"/>
+      </w:rPr>
+    </w:lvl>
+    <w:lvl w:ilvl="1" w:tplc="04090003" w:tentative="1">
+      <w:start w:val="1"/>
+      <w:numFmt w:val="bullet"/>
+      <w:lvlText w:val="o"/>
+      <w:lvlJc w:val="left"/>
+      <w:pPr>
+        <w:ind w:left="1170" w:hanging="360"/>
+      </w:pPr>
+      <w:rPr>
+        <w:rFonts w:ascii="Courier New" w:hAnsi="Courier New" w:cs="Courier New" w:hint="default"/>
+      </w:rPr>
+    </w:lvl>
+    <w:lvl w:ilvl="2" w:tplc="04090005" w:tentative="1">
+      <w:start w:val="1"/>
+      <w:numFmt w:val="bullet"/>
+      <w:lvlText w:val=""/>
+      <w:lvlJc w:val="left"/>
+      <w:pPr>
+        <w:ind w:left="1890" w:hanging="360"/>
+      </w:pPr>
+      <w:rPr>
+        <w:rFonts w:ascii="Wingdings" w:hAnsi="Wingdings" w:hint="default"/>
+      </w:rPr>
+    </w:lvl>
+    <w:lvl w:ilvl="3" w:tplc="04090001" w:tentative="1">
+      <w:start w:val="1"/>
+      <w:numFmt w:val="bullet"/>
+      <w:lvlText w:val=""/>
+      <w:lvlJc w:val="left"/>
+      <w:pPr>
+        <w:ind w:left="2610" w:hanging="360"/>
+      </w:pPr>
+      <w:rPr>
+        <w:rFonts w:ascii="Symbol" w:hAnsi="Symbol" w:hint="default"/>
+      </w:rPr>
+    </w:lvl>
+    <w:lvl w:ilvl="4" w:tplc="04090003" w:tentative="1">
+      <w:start w:val="1"/>
+      <w:numFmt w:val="bullet"/>
+      <w:lvlText w:val="o"/>
+      <w:lvlJc w:val="left"/>
+      <w:pPr>
+        <w:ind w:left="3330" w:hanging="360"/>
+      </w:pPr>
+      <w:rPr>
+        <w:rFonts w:ascii="Courier New" w:hAnsi="Courier New" w:cs="Courier New" w:hint="default"/>
+      </w:rPr>
+    </w:lvl>
+    <w:lvl w:ilvl="5" w:tplc="04090005" w:tentative="1">
+      <w:start w:val="1"/>
+      <w:numFmt w:val="bullet"/>
+      <w:lvlText w:val=""/>
+      <w:lvlJc w:val="left"/>
+      <w:pPr>
+        <w:ind w:left="4050" w:hanging="360"/>
+      </w:pPr>
+      <w:rPr>
+        <w:rFonts w:ascii="Wingdings" w:hAnsi="Wingdings" w:hint="default"/>
+      </w:rPr>
+    </w:lvl>
+    <w:lvl w:ilvl="6" w:tplc="04090001" w:tentative="1">
+      <w:start w:val="1"/>
+      <w:numFmt w:val="bullet"/>
+      <w:lvlText w:val=""/>
+      <w:lvlJc w:val="left"/>
+      <w:pPr>
+        <w:ind w:left="4770" w:hanging="360"/>
+      </w:pPr>
+      <w:rPr>
+        <w:rFonts w:ascii="Symbol" w:hAnsi="Symbol" w:hint="default"/>
+      </w:rPr>
+    </w:lvl>
+    <w:lvl w:ilvl="7" w:tplc="04090003" w:tentative="1">
+      <w:start w:val="1"/>
+      <w:numFmt w:val="bullet"/>
+      <w:lvlText w:val="o"/>
+      <w:lvlJc w:val="left"/>
+      <w:pPr>
+        <w:ind w:left="5490" w:hanging="360"/>
+      </w:pPr>
+      <w:rPr>
+        <w:rFonts w:ascii="Courier New" w:hAnsi="Courier New" w:cs="Courier New" w:hint="default"/>
+      </w:rPr>
+    </w:lvl>
+    <w:lvl w:ilvl="8" w:tplc="04090005" w:tentative="1">
+      <w:start w:val="1"/>
+      <w:numFmt w:val="bullet"/>
+      <w:lvlText w:val=""/>
+      <w:lvlJc w:val="left"/>
+      <w:pPr>
+        <w:ind w:left="6210" w:hanging="360"/>
+      </w:pPr>
+      <w:rPr>
+        <w:rFonts w:ascii="Wingdings" w:hAnsi="Wingdings" w:hint="default"/>
+      </w:rPr>
+    </w:lvl>
+  </w:abstractNum>
   <w:num w:numId="1">
     <w:abstractNumId w:val="1"/>
   </w:num>
@@ -2201,6 +2753,9 @@
   </w:num>
   <w:num w:numId="3">
     <w:abstractNumId w:val="0"/>
+  </w:num>
+  <w:num w:numId="4">
+    <w:abstractNumId w:val="3"/>
   </w:num>
 </w:numbering>
 </file>

</xml_diff>